<commit_message>
comments and some more text to some of the assignments
</commit_message>
<xml_diff>
--- a/02 Strategy/Hospital Bed Exercise.docx
+++ b/02 Strategy/Hospital Bed Exercise.docx
@@ -1,6 +1,6 @@
 
 <file path=word/document.xml><?xml version="1.0" encoding="utf-8"?>
-<w:document xmlns:wpc="http://schemas.microsoft.com/office/word/2010/wordprocessingCanvas" xmlns:cx="http://schemas.microsoft.com/office/drawing/2014/chartex" xmlns:cx1="http://schemas.microsoft.com/office/drawing/2015/9/8/chartex" xmlns:cx2="http://schemas.microsoft.com/office/drawing/2015/10/21/chartex" xmlns:cx3="http://schemas.microsoft.com/office/drawing/2016/5/9/chartex" xmlns:cx4="http://schemas.microsoft.com/office/drawing/2016/5/10/chartex" xmlns:cx5="http://schemas.microsoft.com/office/drawing/2016/5/11/chartex" xmlns:cx6="http://schemas.microsoft.com/office/drawing/2016/5/12/chartex" xmlns:cx7="http://schemas.microsoft.com/office/drawing/2016/5/13/chartex" xmlns:cx8="http://schemas.microsoft.com/office/drawing/2016/5/14/chartex" xmlns:mc="http://schemas.openxmlformats.org/markup-compatibility/2006" xmlns:aink="http://schemas.microsoft.com/office/drawing/2016/ink" xmlns:am3d="http://schemas.microsoft.com/office/drawing/2017/model3d" xmlns:o="urn:schemas-microsoft-com:office:office" xmlns:oel="http://schemas.microsoft.com/office/2019/extlst" xmlns:r="http://schemas.openxmlformats.org/officeDocument/2006/relationships" xmlns:m="http://schemas.openxmlformats.org/officeDocument/2006/math" xmlns:v="urn:schemas-microsoft-com:vml" xmlns:wp14="http://schemas.microsoft.com/office/word/2010/wordprocessingDrawing" xmlns:wp="http://schemas.openxmlformats.org/drawingml/2006/wordprocessingDrawing" xmlns:w10="urn:schemas-microsoft-com:office:word" xmlns:w="http://schemas.openxmlformats.org/wordprocessingml/2006/main" xmlns:w14="http://schemas.microsoft.com/office/word/2010/wordml" xmlns:w15="http://schemas.microsoft.com/office/word/2012/wordml" xmlns:w16cex="http://schemas.microsoft.com/office/word/2018/wordml/cex" xmlns:w16cid="http://schemas.microsoft.com/office/word/2016/wordml/cid" xmlns:w16="http://schemas.microsoft.com/office/word/2018/wordml" xmlns:w16sdtdh="http://schemas.microsoft.com/office/word/2020/wordml/sdtdatahash" xmlns:w16se="http://schemas.microsoft.com/office/word/2015/wordml/symex" xmlns:wpg="http://schemas.microsoft.com/office/word/2010/wordprocessingGroup" xmlns:wpi="http://schemas.microsoft.com/office/word/2010/wordprocessingInk" xmlns:wne="http://schemas.microsoft.com/office/word/2006/wordml" xmlns:wps="http://schemas.microsoft.com/office/word/2010/wordprocessingShape" mc:Ignorable="w14 w15 w16se w16cid w16 w16cex w16sdtdh wp14">
+<w:document xmlns:wpc="http://schemas.microsoft.com/office/word/2010/wordprocessingCanvas" xmlns:cx="http://schemas.microsoft.com/office/drawing/2014/chartex" xmlns:cx1="http://schemas.microsoft.com/office/drawing/2015/9/8/chartex" xmlns:mc="http://schemas.openxmlformats.org/markup-compatibility/2006" xmlns:o="urn:schemas-microsoft-com:office:office" xmlns:r="http://schemas.openxmlformats.org/officeDocument/2006/relationships" xmlns:m="http://schemas.openxmlformats.org/officeDocument/2006/math" xmlns:v="urn:schemas-microsoft-com:vml" xmlns:wp14="http://schemas.microsoft.com/office/word/2010/wordprocessingDrawing" xmlns:wp="http://schemas.openxmlformats.org/drawingml/2006/wordprocessingDrawing" xmlns:w10="urn:schemas-microsoft-com:office:word" xmlns:w="http://schemas.openxmlformats.org/wordprocessingml/2006/main" xmlns:w14="http://schemas.microsoft.com/office/word/2010/wordml" xmlns:w15="http://schemas.microsoft.com/office/word/2012/wordml" xmlns:w16se="http://schemas.microsoft.com/office/word/2015/wordml/symex" xmlns:wpg="http://schemas.microsoft.com/office/word/2010/wordprocessingGroup" xmlns:wpi="http://schemas.microsoft.com/office/word/2010/wordprocessingInk" xmlns:wne="http://schemas.microsoft.com/office/word/2006/wordml" xmlns:wps="http://schemas.microsoft.com/office/word/2010/wordprocessingShape" mc:Ignorable="w14 w15 w16se wp14">
   <w:body>
     <w:p>
       <w:pPr>
@@ -23,21 +23,12 @@
         </w:rPr>
         <w:t xml:space="preserve">Hospital Bed, </w:t>
       </w:r>
-      <w:proofErr w:type="spellStart"/>
       <w:r>
         <w:rPr>
           <w:b/>
           <w:lang w:val="en-US"/>
         </w:rPr>
-        <w:t>GoF</w:t>
-      </w:r>
-      <w:proofErr w:type="spellEnd"/>
-      <w:r>
-        <w:rPr>
-          <w:b/>
-          <w:lang w:val="en-US"/>
-        </w:rPr>
-        <w:t xml:space="preserve"> Strategy</w:t>
+        <w:t>GoF Strategy</w:t>
       </w:r>
     </w:p>
     <w:p>
@@ -113,21 +104,29 @@
         <w:rPr>
           <w:lang w:val="en-US"/>
         </w:rPr>
-        <w:t xml:space="preserve">Today we will extend the solution to use the </w:t>
-      </w:r>
-      <w:proofErr w:type="spellStart"/>
-      <w:r>
-        <w:rPr>
-          <w:lang w:val="en-US"/>
-        </w:rPr>
-        <w:t>GoF</w:t>
-      </w:r>
-      <w:proofErr w:type="spellEnd"/>
-      <w:r>
-        <w:rPr>
-          <w:lang w:val="en-US"/>
-        </w:rPr>
-        <w:t xml:space="preserve"> Strategy pattern to make the software more flexible and even run-time configurable.</w:t>
+        <w:t xml:space="preserve">Today we will extend the solution to use the GoF Strategy pattern to make the software more flexible and even </w:t>
+      </w:r>
+      <w:del w:id="0" w:author="Michael Sørensen Loft" w:date="2023-08-30T16:32:00Z">
+        <w:r>
+          <w:rPr>
+            <w:lang w:val="en-US"/>
+          </w:rPr>
+          <w:delText>run-time configurable</w:delText>
+        </w:r>
+      </w:del>
+      <w:ins w:id="1" w:author="Michael Sørensen Loft" w:date="2023-08-30T16:32:00Z">
+        <w:r>
+          <w:rPr>
+            <w:lang w:val="en-US"/>
+          </w:rPr>
+          <w:t>change behavior at runtime</w:t>
+        </w:r>
+      </w:ins>
+      <w:r>
+        <w:rPr>
+          <w:lang w:val="en-US"/>
+        </w:rPr>
+        <w:t>.</w:t>
       </w:r>
     </w:p>
     <w:p>
@@ -480,7 +479,6 @@
         </w:rPr>
         <w:t xml:space="preserve"> </w:t>
       </w:r>
-      <w:proofErr w:type="spellStart"/>
       <w:r>
         <w:rPr>
           <w:rFonts w:ascii="Consolas" w:hAnsi="Consolas" w:cs="Consolas"/>
@@ -488,7 +486,6 @@
         </w:rPr>
         <w:t>IBedControl</w:t>
       </w:r>
-      <w:proofErr w:type="spellEnd"/>
       <w:r>
         <w:rPr>
           <w:lang w:val="en-US"/>
@@ -554,13 +551,26 @@
           <w:lang w:val="en-US"/>
         </w:rPr>
       </w:pPr>
-      <w:r>
-        <w:rPr>
-          <w:lang w:val="en-US"/>
-        </w:rPr>
-        <w:t xml:space="preserve">Create a Console Application </w:t>
-      </w:r>
-      <w:proofErr w:type="spellStart"/>
+      <w:commentRangeStart w:id="2"/>
+      <w:r>
+        <w:rPr>
+          <w:lang w:val="en-US"/>
+        </w:rPr>
+        <w:t>Create a Console Application</w:t>
+      </w:r>
+      <w:commentRangeEnd w:id="2"/>
+      <w:r>
+        <w:rPr>
+          <w:rStyle w:val="CommentReference"/>
+        </w:rPr>
+        <w:commentReference w:id="2"/>
+      </w:r>
+      <w:r>
+        <w:rPr>
+          <w:lang w:val="en-US"/>
+        </w:rPr>
+        <w:t xml:space="preserve"> </w:t>
+      </w:r>
       <w:r>
         <w:rPr>
           <w:rFonts w:ascii="Consolas" w:hAnsi="Consolas" w:cs="Consolas"/>
@@ -568,14 +578,12 @@
         </w:rPr>
         <w:t>HospitalBedApplication</w:t>
       </w:r>
-      <w:proofErr w:type="spellEnd"/>
       <w:r>
         <w:rPr>
           <w:lang w:val="en-US"/>
         </w:rPr>
         <w:t xml:space="preserve"> and create an instance of </w:t>
       </w:r>
-      <w:proofErr w:type="spellStart"/>
       <w:r>
         <w:rPr>
           <w:rFonts w:ascii="Consolas" w:hAnsi="Consolas" w:cs="Consolas"/>
@@ -583,14 +591,12 @@
         </w:rPr>
         <w:t>BedControl</w:t>
       </w:r>
-      <w:proofErr w:type="spellEnd"/>
       <w:r>
         <w:rPr>
           <w:lang w:val="en-US"/>
         </w:rPr>
         <w:t xml:space="preserve"> and </w:t>
       </w:r>
-      <w:proofErr w:type="spellStart"/>
       <w:r>
         <w:rPr>
           <w:rFonts w:ascii="Consolas" w:hAnsi="Consolas" w:cs="Consolas"/>
@@ -598,14 +604,12 @@
         </w:rPr>
         <w:t>PresenceSensor</w:t>
       </w:r>
-      <w:proofErr w:type="spellEnd"/>
       <w:r>
         <w:rPr>
           <w:lang w:val="en-US"/>
         </w:rPr>
         <w:t xml:space="preserve"> – call the </w:t>
       </w:r>
-      <w:proofErr w:type="spellStart"/>
       <w:r>
         <w:rPr>
           <w:rFonts w:ascii="Consolas" w:hAnsi="Consolas" w:cs="Consolas"/>
@@ -613,7 +617,6 @@
         </w:rPr>
         <w:t>ReadSample</w:t>
       </w:r>
-      <w:proofErr w:type="spellEnd"/>
       <w:r>
         <w:rPr>
           <w:lang w:val="en-US"/>
@@ -635,6 +638,14 @@
       </w:pPr>
     </w:p>
     <w:p>
+      <w:pPr>
+        <w:rPr>
+          <w:lang w:val="en-US"/>
+          <w:rPrChange w:id="3" w:author="Michael Sørensen Loft" w:date="2023-08-30T16:32:00Z">
+            <w:rPr/>
+          </w:rPrChange>
+        </w:rPr>
+      </w:pPr>
       <w:r>
         <w:rPr>
           <w:lang w:val="en-US"/>
@@ -669,46 +680,46 @@
         <w:rPr>
           <w:lang w:val="en-US"/>
         </w:rPr>
-        <w:t xml:space="preserve">will take place. This is going to happen by means of the </w:t>
-      </w:r>
-      <w:proofErr w:type="spellStart"/>
-      <w:r>
-        <w:rPr>
-          <w:lang w:val="en-US"/>
-        </w:rPr>
-        <w:t>GoF</w:t>
-      </w:r>
-      <w:proofErr w:type="spellEnd"/>
-      <w:r>
-        <w:rPr>
-          <w:lang w:val="en-US"/>
-        </w:rPr>
-        <w:t xml:space="preserve"> Strategy pattern. </w:t>
-      </w:r>
-    </w:p>
-    <w:p/>
+        <w:t xml:space="preserve">will take place. This is going to happen by means of the GoF Strategy pattern. </w:t>
+      </w:r>
+    </w:p>
+    <w:p>
+      <w:pPr>
+        <w:rPr>
+          <w:lang w:val="en-US"/>
+          <w:rPrChange w:id="4" w:author="Michael Sørensen Loft" w:date="2023-08-30T16:32:00Z">
+            <w:rPr/>
+          </w:rPrChange>
+        </w:rPr>
+      </w:pPr>
+    </w:p>
     <w:p>
       <w:pPr>
         <w:rPr>
           <w:b/>
           <w:bCs/>
-        </w:rPr>
-      </w:pPr>
-      <w:proofErr w:type="spellStart"/>
+          <w:lang w:val="en-US"/>
+          <w:rPrChange w:id="5" w:author="Michael Sørensen Loft" w:date="2023-08-30T16:32:00Z">
+            <w:rPr>
+              <w:b/>
+              <w:bCs/>
+            </w:rPr>
+          </w:rPrChange>
+        </w:rPr>
+      </w:pPr>
       <w:r>
         <w:rPr>
           <w:b/>
           <w:bCs/>
-        </w:rPr>
-        <w:t>Exercise</w:t>
-      </w:r>
-      <w:proofErr w:type="spellEnd"/>
-      <w:r>
-        <w:rPr>
-          <w:b/>
-          <w:bCs/>
-        </w:rPr>
-        <w:t xml:space="preserve"> 4:</w:t>
+          <w:lang w:val="en-US"/>
+          <w:rPrChange w:id="6" w:author="Michael Sørensen Loft" w:date="2023-08-30T16:32:00Z">
+            <w:rPr>
+              <w:b/>
+              <w:bCs/>
+            </w:rPr>
+          </w:rPrChange>
+        </w:rPr>
+        <w:t>Exercise 4:</w:t>
       </w:r>
     </w:p>
     <w:p>
@@ -739,21 +750,7 @@
         <w:rPr>
           <w:lang w:val="en-US"/>
         </w:rPr>
-        <w:t xml:space="preserve">lication of </w:t>
-      </w:r>
-      <w:proofErr w:type="spellStart"/>
-      <w:r>
-        <w:rPr>
-          <w:lang w:val="en-US"/>
-        </w:rPr>
-        <w:t>GoF</w:t>
-      </w:r>
-      <w:proofErr w:type="spellEnd"/>
-      <w:r>
-        <w:rPr>
-          <w:lang w:val="en-US"/>
-        </w:rPr>
-        <w:t xml:space="preserve"> Strategy</w:t>
+        <w:t>lication of GoF Strategy</w:t>
       </w:r>
       <w:r>
         <w:rPr>
@@ -765,21 +762,7 @@
         <w:rPr>
           <w:lang w:val="en-US"/>
         </w:rPr>
-        <w:t xml:space="preserve">, so: Design and refactor your application so that alarming uses </w:t>
-      </w:r>
-      <w:proofErr w:type="spellStart"/>
-      <w:r>
-        <w:rPr>
-          <w:lang w:val="en-US"/>
-        </w:rPr>
-        <w:t>GoF</w:t>
-      </w:r>
-      <w:proofErr w:type="spellEnd"/>
-      <w:r>
-        <w:rPr>
-          <w:lang w:val="en-US"/>
-        </w:rPr>
-        <w:t xml:space="preserve"> Strategy. Implement alarming in two ways.</w:t>
+        <w:t>, so: Design and refactor your application so that alarming uses GoF Strategy. Implement alarming in two ways.</w:t>
       </w:r>
     </w:p>
     <w:p>
@@ -909,20 +892,206 @@
         <w:rPr>
           <w:lang w:val="en-US"/>
         </w:rPr>
-        <w:t xml:space="preserve"> that the alarming methods (“strategies”) are bot</w:t>
-      </w:r>
-      <w:r>
-        <w:rPr>
-          <w:lang w:val="en-US"/>
-        </w:rPr>
-        <w:t>h</w:t>
-      </w:r>
-      <w:r>
-        <w:rPr>
-          <w:lang w:val="en-US"/>
-        </w:rPr>
-        <w:t xml:space="preserve"> configurable at run-time, i.e., so that you can choose the strategy when the program runs.</w:t>
-      </w:r>
+        <w:t xml:space="preserve"> that the alarm</w:t>
+      </w:r>
+      <w:del w:id="7" w:author="Michael Sørensen Loft" w:date="2023-08-30T16:36:00Z">
+        <w:r>
+          <w:rPr>
+            <w:lang w:val="en-US"/>
+          </w:rPr>
+          <w:delText>ing</w:delText>
+        </w:r>
+      </w:del>
+      <w:r>
+        <w:rPr>
+          <w:lang w:val="en-US"/>
+        </w:rPr>
+        <w:t xml:space="preserve"> method</w:t>
+      </w:r>
+      <w:del w:id="8" w:author="Michael Sørensen Loft" w:date="2023-08-30T16:36:00Z">
+        <w:r>
+          <w:rPr>
+            <w:lang w:val="en-US"/>
+          </w:rPr>
+          <w:delText>s</w:delText>
+        </w:r>
+      </w:del>
+      <w:r>
+        <w:rPr>
+          <w:lang w:val="en-US"/>
+        </w:rPr>
+        <w:t xml:space="preserve"> </w:t>
+      </w:r>
+      <w:ins w:id="9" w:author="Michael Sørensen Loft" w:date="2023-08-30T16:36:00Z">
+        <w:r>
+          <w:rPr>
+            <w:lang w:val="en-US"/>
+          </w:rPr>
+          <w:t xml:space="preserve">i.e. </w:t>
+        </w:r>
+      </w:ins>
+      <w:del w:id="10" w:author="Michael Sørensen Loft" w:date="2023-08-30T16:36:00Z">
+        <w:r>
+          <w:rPr>
+            <w:lang w:val="en-US"/>
+          </w:rPr>
+          <w:delText>(</w:delText>
+        </w:r>
+      </w:del>
+      <w:r>
+        <w:rPr>
+          <w:lang w:val="en-US"/>
+        </w:rPr>
+        <w:t>“</w:t>
+      </w:r>
+      <w:del w:id="11" w:author="Michael Sørensen Loft" w:date="2023-08-30T16:36:00Z">
+        <w:r>
+          <w:rPr>
+            <w:lang w:val="en-US"/>
+          </w:rPr>
+          <w:delText>strategies</w:delText>
+        </w:r>
+      </w:del>
+      <w:ins w:id="12" w:author="Michael Sørensen Loft" w:date="2023-08-30T16:36:00Z">
+        <w:r>
+          <w:rPr>
+            <w:lang w:val="en-US"/>
+          </w:rPr>
+          <w:t>strateg</w:t>
+        </w:r>
+        <w:r>
+          <w:rPr>
+            <w:lang w:val="en-US"/>
+          </w:rPr>
+          <w:t>y</w:t>
+        </w:r>
+      </w:ins>
+      <w:r>
+        <w:rPr>
+          <w:lang w:val="en-US"/>
+        </w:rPr>
+        <w:t>”</w:t>
+      </w:r>
+      <w:del w:id="13" w:author="Michael Sørensen Loft" w:date="2023-08-30T16:36:00Z">
+        <w:r>
+          <w:rPr>
+            <w:lang w:val="en-US"/>
+          </w:rPr>
+          <w:delText>)</w:delText>
+        </w:r>
+      </w:del>
+      <w:r>
+        <w:rPr>
+          <w:lang w:val="en-US"/>
+        </w:rPr>
+        <w:t xml:space="preserve"> </w:t>
+      </w:r>
+      <w:del w:id="14" w:author="Michael Sørensen Loft" w:date="2023-08-30T16:36:00Z">
+        <w:r>
+          <w:rPr>
+            <w:lang w:val="en-US"/>
+          </w:rPr>
+          <w:delText>are</w:delText>
+        </w:r>
+      </w:del>
+      <w:ins w:id="15" w:author="Michael Sørensen Loft" w:date="2023-08-30T16:36:00Z">
+        <w:r>
+          <w:rPr>
+            <w:lang w:val="en-US"/>
+          </w:rPr>
+          <w:t>can be changed</w:t>
+        </w:r>
+      </w:ins>
+      <w:r>
+        <w:rPr>
+          <w:lang w:val="en-US"/>
+        </w:rPr>
+        <w:t xml:space="preserve"> </w:t>
+      </w:r>
+      <w:del w:id="16" w:author="Michael Sørensen Loft" w:date="2023-08-30T16:37:00Z">
+        <w:r>
+          <w:rPr>
+            <w:lang w:val="en-US"/>
+          </w:rPr>
+          <w:delText>bot</w:delText>
+        </w:r>
+        <w:r>
+          <w:rPr>
+            <w:lang w:val="en-US"/>
+          </w:rPr>
+          <w:delText>h</w:delText>
+        </w:r>
+        <w:r>
+          <w:rPr>
+            <w:lang w:val="en-US"/>
+          </w:rPr>
+          <w:delText xml:space="preserve"> configurable </w:delText>
+        </w:r>
+      </w:del>
+      <w:r>
+        <w:rPr>
+          <w:lang w:val="en-US"/>
+        </w:rPr>
+        <w:t xml:space="preserve">at run-time, </w:t>
+      </w:r>
+      <w:del w:id="17" w:author="Michael Sørensen Loft" w:date="2023-08-30T16:37:00Z">
+        <w:r>
+          <w:rPr>
+            <w:lang w:val="en-US"/>
+          </w:rPr>
+          <w:delText xml:space="preserve">i.e., </w:delText>
+        </w:r>
+      </w:del>
+      <w:r>
+        <w:rPr>
+          <w:lang w:val="en-US"/>
+        </w:rPr>
+        <w:t>so that you can choose the strategy when the program runs.</w:t>
+      </w:r>
+      <w:ins w:id="18" w:author="Michael Sørensen Loft" w:date="2023-08-30T16:37:00Z">
+        <w:r>
+          <w:rPr>
+            <w:lang w:val="en-US"/>
+          </w:rPr>
+          <w:t xml:space="preserve"> Pressing the ‘</w:t>
+        </w:r>
+      </w:ins>
+      <w:ins w:id="19" w:author="Michael Sørensen Loft" w:date="2023-08-30T16:38:00Z">
+        <w:r>
+          <w:rPr>
+            <w:lang w:val="en-US"/>
+          </w:rPr>
+          <w:t>B</w:t>
+        </w:r>
+      </w:ins>
+      <w:ins w:id="20" w:author="Michael Sørensen Loft" w:date="2023-08-30T16:37:00Z">
+        <w:r>
+          <w:rPr>
+            <w:lang w:val="en-US"/>
+          </w:rPr>
+          <w:t xml:space="preserve">’ key shall make the program use the buzzer and pressing the </w:t>
+        </w:r>
+      </w:ins>
+      <w:ins w:id="21" w:author="Michael Sørensen Loft" w:date="2023-08-30T16:38:00Z">
+        <w:r>
+          <w:rPr>
+            <w:lang w:val="en-US"/>
+          </w:rPr>
+          <w:t>‘</w:t>
+        </w:r>
+        <w:r>
+          <w:rPr>
+            <w:lang w:val="en-US"/>
+          </w:rPr>
+          <w:t>L</w:t>
+        </w:r>
+        <w:r>
+          <w:rPr>
+            <w:lang w:val="en-US"/>
+          </w:rPr>
+          <w:t>’ key shall make the program use the light.</w:t>
+        </w:r>
+      </w:ins>
     </w:p>
     <w:p>
       <w:pPr>
@@ -1090,7 +1259,6 @@
         </w:rPr>
         <w:t xml:space="preserve">bool </w:t>
       </w:r>
-      <w:proofErr w:type="gramStart"/>
       <w:r>
         <w:rPr>
           <w:rFonts w:ascii="Consolas" w:hAnsi="Consolas" w:cs="Consolas"/>
@@ -1103,16 +1271,80 @@
           <w:rFonts w:ascii="Consolas" w:hAnsi="Consolas" w:cs="Consolas"/>
           <w:lang w:val="en-US"/>
         </w:rPr>
-        <w:t>ilter(</w:t>
-      </w:r>
-      <w:proofErr w:type="gramEnd"/>
-      <w:r>
-        <w:rPr>
-          <w:rFonts w:ascii="Consolas" w:hAnsi="Consolas" w:cs="Consolas"/>
-          <w:lang w:val="en-US"/>
-        </w:rPr>
-        <w:t>bool sample)</w:t>
-      </w:r>
+        <w:t>ilter(bool sample)</w:t>
+      </w:r>
+    </w:p>
+    <w:p>
+      <w:pPr>
+        <w:rPr>
+          <w:ins w:id="22" w:author="Michael Sørensen Loft" w:date="2023-08-30T16:39:00Z"/>
+          <w:lang w:val="en-US"/>
+        </w:rPr>
+      </w:pPr>
+    </w:p>
+    <w:p>
+      <w:pPr>
+        <w:rPr>
+          <w:ins w:id="23" w:author="Michael Sørensen Loft" w:date="2023-08-30T16:39:00Z"/>
+          <w:lang w:val="en-US"/>
+        </w:rPr>
+      </w:pPr>
+      <w:ins w:id="24" w:author="Michael Sørensen Loft" w:date="2023-08-30T16:39:00Z">
+        <w:r>
+          <w:rPr>
+            <w:lang w:val="en-US"/>
+          </w:rPr>
+          <w:t xml:space="preserve">where the Filter method is called every time a new sample is read from the sensor. </w:t>
+        </w:r>
+      </w:ins>
+      <w:ins w:id="25" w:author="Michael Sørensen Loft" w:date="2023-08-30T16:40:00Z">
+        <w:r>
+          <w:rPr>
+            <w:lang w:val="en-US"/>
+          </w:rPr>
+          <w:t xml:space="preserve">The sample shall be the parameter passed to the method and the method shall return the filtered value. You have to </w:t>
+        </w:r>
+      </w:ins>
+      <w:ins w:id="26" w:author="Michael Sørensen Loft" w:date="2023-08-30T16:41:00Z">
+        <w:r>
+          <w:rPr>
+            <w:lang w:val="en-US"/>
+          </w:rPr>
+          <w:t>choose</w:t>
+        </w:r>
+      </w:ins>
+      <w:ins w:id="27" w:author="Michael Sørensen Loft" w:date="2023-08-30T16:40:00Z">
+        <w:r>
+          <w:rPr>
+            <w:lang w:val="en-US"/>
+          </w:rPr>
+          <w:t xml:space="preserve">, what the initial value should be: absent or present, because you need at least 3 samples to decide </w:t>
+        </w:r>
+      </w:ins>
+      <w:ins w:id="28" w:author="Michael Sørensen Loft" w:date="2023-08-30T16:41:00Z">
+        <w:r>
+          <w:rPr>
+            <w:lang w:val="en-US"/>
+          </w:rPr>
+          <w:t xml:space="preserve">the state based on the </w:t>
+        </w:r>
+      </w:ins>
+      <w:ins w:id="29" w:author="Michael Sørensen Loft" w:date="2023-08-30T16:42:00Z">
+        <w:r>
+          <w:rPr>
+            <w:lang w:val="en-US"/>
+          </w:rPr>
+          <w:t>samples from the presence sensor</w:t>
+        </w:r>
+      </w:ins>
+      <w:ins w:id="30" w:author="Michael Sørensen Loft" w:date="2023-08-30T16:41:00Z">
+        <w:r>
+          <w:rPr>
+            <w:lang w:val="en-US"/>
+          </w:rPr>
+          <w:t>.</w:t>
+        </w:r>
+      </w:ins>
     </w:p>
     <w:p>
       <w:pPr>
@@ -1148,35 +1380,7 @@
         <w:rPr>
           <w:lang w:val="en-US"/>
         </w:rPr>
-        <w:t xml:space="preserve">The filtering is also a candidate for the application of the </w:t>
-      </w:r>
-      <w:proofErr w:type="spellStart"/>
-      <w:r>
-        <w:rPr>
-          <w:lang w:val="en-US"/>
-        </w:rPr>
-        <w:t>GoF</w:t>
-      </w:r>
-      <w:proofErr w:type="spellEnd"/>
-      <w:r>
-        <w:rPr>
-          <w:lang w:val="en-US"/>
-        </w:rPr>
-        <w:t xml:space="preserve"> Strategy. By applying the </w:t>
-      </w:r>
-      <w:proofErr w:type="spellStart"/>
-      <w:r>
-        <w:rPr>
-          <w:lang w:val="en-US"/>
-        </w:rPr>
-        <w:t>GoF</w:t>
-      </w:r>
-      <w:proofErr w:type="spellEnd"/>
-      <w:r>
-        <w:rPr>
-          <w:lang w:val="en-US"/>
-        </w:rPr>
-        <w:t xml:space="preserve"> Strategy, your software can contain two or more types of filtering:</w:t>
+        <w:t>The filtering is also a candidate for the application of the GoF Strategy. By applying the GoF Strategy, your software can contain two or more types of filtering:</w:t>
       </w:r>
     </w:p>
     <w:p>
@@ -1232,33 +1436,57 @@
     <w:p>
       <w:pPr>
         <w:rPr>
-          <w:lang w:val="en-US"/>
-        </w:rPr>
-      </w:pPr>
-      <w:r>
-        <w:rPr>
-          <w:lang w:val="en-US"/>
-        </w:rPr>
-        <w:t xml:space="preserve">Update your design and refactor your software for the application of </w:t>
-      </w:r>
-      <w:proofErr w:type="spellStart"/>
-      <w:r>
-        <w:rPr>
-          <w:lang w:val="en-US"/>
-        </w:rPr>
-        <w:t>GoF</w:t>
-      </w:r>
-      <w:proofErr w:type="spellEnd"/>
-      <w:r>
-        <w:rPr>
-          <w:lang w:val="en-US"/>
-        </w:rPr>
-        <w:t xml:space="preserve"> Strategy, i.e., that it contains both ways of filtering. How hard would it be to implement and use a third type of filter?</w:t>
+          <w:ins w:id="31" w:author="Michael Sørensen Loft" w:date="2023-08-30T16:43:00Z"/>
+          <w:lang w:val="en-US"/>
+        </w:rPr>
+      </w:pPr>
+      <w:r>
+        <w:rPr>
+          <w:lang w:val="en-US"/>
+        </w:rPr>
+        <w:t>Update your design and refactor your software for the application of GoF Strategy, i.e., that it contains both ways of filtering</w:t>
+      </w:r>
+      <w:ins w:id="32" w:author="Michael Sørensen Loft" w:date="2023-08-30T16:42:00Z">
+        <w:r>
+          <w:rPr>
+            <w:lang w:val="en-US"/>
+          </w:rPr>
+          <w:t xml:space="preserve"> and the chosen filter can be changed whi</w:t>
+        </w:r>
+      </w:ins>
+      <w:ins w:id="33" w:author="Michael Sørensen Loft" w:date="2023-08-30T16:43:00Z">
+        <w:r>
+          <w:rPr>
+            <w:lang w:val="en-US"/>
+          </w:rPr>
+          <w:t>le the program runs</w:t>
+        </w:r>
+      </w:ins>
+      <w:r>
+        <w:rPr>
+          <w:lang w:val="en-US"/>
+        </w:rPr>
+        <w:t xml:space="preserve">. </w:t>
+      </w:r>
+    </w:p>
+    <w:p>
+      <w:pPr>
+        <w:rPr>
+          <w:lang w:val="en-US"/>
+        </w:rPr>
+      </w:pPr>
+      <w:bookmarkStart w:id="34" w:name="_GoBack"/>
+      <w:bookmarkEnd w:id="34"/>
+      <w:r>
+        <w:rPr>
+          <w:lang w:val="en-US"/>
+        </w:rPr>
+        <w:t>How hard would it be to implement and use a third type of filter?</w:t>
       </w:r>
     </w:p>
     <w:sectPr>
-      <w:headerReference w:type="default" r:id="rId7"/>
-      <w:footerReference w:type="default" r:id="rId8"/>
+      <w:headerReference w:type="default" r:id="rId9"/>
+      <w:footerReference w:type="default" r:id="rId10"/>
       <w:pgSz w:w="11906" w:h="16838"/>
       <w:pgMar w:top="1560" w:right="1134" w:bottom="851" w:left="1134" w:header="708" w:footer="271" w:gutter="0"/>
       <w:cols w:space="708"/>
@@ -1268,8 +1496,35 @@
 </w:document>
 </file>
 
+<file path=word/comments.xml><?xml version="1.0" encoding="utf-8"?>
+<w:comments xmlns:wpc="http://schemas.microsoft.com/office/word/2010/wordprocessingCanvas" xmlns:cx="http://schemas.microsoft.com/office/drawing/2014/chartex" xmlns:cx1="http://schemas.microsoft.com/office/drawing/2015/9/8/chartex" xmlns:mc="http://schemas.openxmlformats.org/markup-compatibility/2006" xmlns:o="urn:schemas-microsoft-com:office:office" xmlns:r="http://schemas.openxmlformats.org/officeDocument/2006/relationships" xmlns:m="http://schemas.openxmlformats.org/officeDocument/2006/math" xmlns:v="urn:schemas-microsoft-com:vml" xmlns:wp14="http://schemas.microsoft.com/office/word/2010/wordprocessingDrawing" xmlns:wp="http://schemas.openxmlformats.org/drawingml/2006/wordprocessingDrawing" xmlns:w10="urn:schemas-microsoft-com:office:word" xmlns:w="http://schemas.openxmlformats.org/wordprocessingml/2006/main" xmlns:w14="http://schemas.microsoft.com/office/word/2010/wordml" xmlns:w15="http://schemas.microsoft.com/office/word/2012/wordml" xmlns:w16se="http://schemas.microsoft.com/office/word/2015/wordml/symex" xmlns:wpg="http://schemas.microsoft.com/office/word/2010/wordprocessingGroup" xmlns:wpi="http://schemas.microsoft.com/office/word/2010/wordprocessingInk" xmlns:wne="http://schemas.microsoft.com/office/word/2006/wordml" xmlns:wps="http://schemas.microsoft.com/office/word/2010/wordprocessingShape" mc:Ignorable="w14 w15 w16se wp14">
+  <w:comment w:id="2" w:author="Michael Sørensen Loft" w:date="2023-08-30T16:34:00Z" w:initials="ML">
+    <w:p>
+      <w:pPr>
+        <w:pStyle w:val="CommentText"/>
+      </w:pPr>
+      <w:r>
+        <w:rPr>
+          <w:rStyle w:val="CommentReference"/>
+        </w:rPr>
+        <w:annotationRef/>
+      </w:r>
+      <w:r>
+        <w:t>Jeg tror vi skal give dem en program.cs også, med et loop som tester for consoleinput. Så de kun skal koncentrere sig om at implementere strategy.</w:t>
+      </w:r>
+    </w:p>
+  </w:comment>
+</w:comments>
+</file>
+
+<file path=word/commentsExtended.xml><?xml version="1.0" encoding="utf-8"?>
+<w15:commentsEx xmlns:wpc="http://schemas.microsoft.com/office/word/2010/wordprocessingCanvas" xmlns:cx="http://schemas.microsoft.com/office/drawing/2014/chartex" xmlns:cx1="http://schemas.microsoft.com/office/drawing/2015/9/8/chartex" xmlns:mc="http://schemas.openxmlformats.org/markup-compatibility/2006" xmlns:o="urn:schemas-microsoft-com:office:office" xmlns:r="http://schemas.openxmlformats.org/officeDocument/2006/relationships" xmlns:m="http://schemas.openxmlformats.org/officeDocument/2006/math" xmlns:v="urn:schemas-microsoft-com:vml" xmlns:wp14="http://schemas.microsoft.com/office/word/2010/wordprocessingDrawing" xmlns:wp="http://schemas.openxmlformats.org/drawingml/2006/wordprocessingDrawing" xmlns:w10="urn:schemas-microsoft-com:office:word" xmlns:w="http://schemas.openxmlformats.org/wordprocessingml/2006/main" xmlns:w14="http://schemas.microsoft.com/office/word/2010/wordml" xmlns:w15="http://schemas.microsoft.com/office/word/2012/wordml" xmlns:w16se="http://schemas.microsoft.com/office/word/2015/wordml/symex" xmlns:wpg="http://schemas.microsoft.com/office/word/2010/wordprocessingGroup" xmlns:wpi="http://schemas.microsoft.com/office/word/2010/wordprocessingInk" xmlns:wne="http://schemas.microsoft.com/office/word/2006/wordml" xmlns:wps="http://schemas.microsoft.com/office/word/2010/wordprocessingShape" mc:Ignorable="w14 w15 w16se wp14">
+  <w15:commentEx w15:paraId="10FE4C3B" w15:done="0"/>
+</w15:commentsEx>
+</file>
+
 <file path=word/endnotes.xml><?xml version="1.0" encoding="utf-8"?>
-<w:endnotes xmlns:wpc="http://schemas.microsoft.com/office/word/2010/wordprocessingCanvas" xmlns:cx="http://schemas.microsoft.com/office/drawing/2014/chartex" xmlns:cx1="http://schemas.microsoft.com/office/drawing/2015/9/8/chartex" xmlns:cx2="http://schemas.microsoft.com/office/drawing/2015/10/21/chartex" xmlns:cx3="http://schemas.microsoft.com/office/drawing/2016/5/9/chartex" xmlns:cx4="http://schemas.microsoft.com/office/drawing/2016/5/10/chartex" xmlns:cx5="http://schemas.microsoft.com/office/drawing/2016/5/11/chartex" xmlns:cx6="http://schemas.microsoft.com/office/drawing/2016/5/12/chartex" xmlns:cx7="http://schemas.microsoft.com/office/drawing/2016/5/13/chartex" xmlns:cx8="http://schemas.microsoft.com/office/drawing/2016/5/14/chartex" xmlns:mc="http://schemas.openxmlformats.org/markup-compatibility/2006" xmlns:aink="http://schemas.microsoft.com/office/drawing/2016/ink" xmlns:am3d="http://schemas.microsoft.com/office/drawing/2017/model3d" xmlns:o="urn:schemas-microsoft-com:office:office" xmlns:oel="http://schemas.microsoft.com/office/2019/extlst" xmlns:r="http://schemas.openxmlformats.org/officeDocument/2006/relationships" xmlns:m="http://schemas.openxmlformats.org/officeDocument/2006/math" xmlns:v="urn:schemas-microsoft-com:vml" xmlns:wp14="http://schemas.microsoft.com/office/word/2010/wordprocessingDrawing" xmlns:wp="http://schemas.openxmlformats.org/drawingml/2006/wordprocessingDrawing" xmlns:w10="urn:schemas-microsoft-com:office:word" xmlns:w="http://schemas.openxmlformats.org/wordprocessingml/2006/main" xmlns:w14="http://schemas.microsoft.com/office/word/2010/wordml" xmlns:w15="http://schemas.microsoft.com/office/word/2012/wordml" xmlns:w16cex="http://schemas.microsoft.com/office/word/2018/wordml/cex" xmlns:w16cid="http://schemas.microsoft.com/office/word/2016/wordml/cid" xmlns:w16="http://schemas.microsoft.com/office/word/2018/wordml" xmlns:w16sdtdh="http://schemas.microsoft.com/office/word/2020/wordml/sdtdatahash" xmlns:w16se="http://schemas.microsoft.com/office/word/2015/wordml/symex" xmlns:wpg="http://schemas.microsoft.com/office/word/2010/wordprocessingGroup" xmlns:wpi="http://schemas.microsoft.com/office/word/2010/wordprocessingInk" xmlns:wne="http://schemas.microsoft.com/office/word/2006/wordml" xmlns:wps="http://schemas.microsoft.com/office/word/2010/wordprocessingShape" mc:Ignorable="w14 w15 w16se w16cid w16 w16cex w16sdtdh wp14">
+<w:endnotes xmlns:wpc="http://schemas.microsoft.com/office/word/2010/wordprocessingCanvas" xmlns:cx="http://schemas.microsoft.com/office/drawing/2014/chartex" xmlns:cx1="http://schemas.microsoft.com/office/drawing/2015/9/8/chartex" xmlns:mc="http://schemas.openxmlformats.org/markup-compatibility/2006" xmlns:o="urn:schemas-microsoft-com:office:office" xmlns:r="http://schemas.openxmlformats.org/officeDocument/2006/relationships" xmlns:m="http://schemas.openxmlformats.org/officeDocument/2006/math" xmlns:v="urn:schemas-microsoft-com:vml" xmlns:wp14="http://schemas.microsoft.com/office/word/2010/wordprocessingDrawing" xmlns:wp="http://schemas.openxmlformats.org/drawingml/2006/wordprocessingDrawing" xmlns:w10="urn:schemas-microsoft-com:office:word" xmlns:w="http://schemas.openxmlformats.org/wordprocessingml/2006/main" xmlns:w14="http://schemas.microsoft.com/office/word/2010/wordml" xmlns:w15="http://schemas.microsoft.com/office/word/2012/wordml" xmlns:w16se="http://schemas.microsoft.com/office/word/2015/wordml/symex" xmlns:wpg="http://schemas.microsoft.com/office/word/2010/wordprocessingGroup" xmlns:wpi="http://schemas.microsoft.com/office/word/2010/wordprocessingInk" xmlns:wne="http://schemas.microsoft.com/office/word/2006/wordml" xmlns:wps="http://schemas.microsoft.com/office/word/2010/wordprocessingShape" mc:Ignorable="w14 w15 w16se wp14">
   <w:endnote w:type="separator" w:id="-1">
     <w:p>
       <w:r>
@@ -1288,7 +1543,7 @@
 </file>
 
 <file path=word/footer1.xml><?xml version="1.0" encoding="utf-8"?>
-<w:ftr xmlns:wpc="http://schemas.microsoft.com/office/word/2010/wordprocessingCanvas" xmlns:cx="http://schemas.microsoft.com/office/drawing/2014/chartex" xmlns:cx1="http://schemas.microsoft.com/office/drawing/2015/9/8/chartex" xmlns:cx2="http://schemas.microsoft.com/office/drawing/2015/10/21/chartex" xmlns:cx3="http://schemas.microsoft.com/office/drawing/2016/5/9/chartex" xmlns:cx4="http://schemas.microsoft.com/office/drawing/2016/5/10/chartex" xmlns:cx5="http://schemas.microsoft.com/office/drawing/2016/5/11/chartex" xmlns:cx6="http://schemas.microsoft.com/office/drawing/2016/5/12/chartex" xmlns:cx7="http://schemas.microsoft.com/office/drawing/2016/5/13/chartex" xmlns:cx8="http://schemas.microsoft.com/office/drawing/2016/5/14/chartex" xmlns:mc="http://schemas.openxmlformats.org/markup-compatibility/2006" xmlns:aink="http://schemas.microsoft.com/office/drawing/2016/ink" xmlns:am3d="http://schemas.microsoft.com/office/drawing/2017/model3d" xmlns:o="urn:schemas-microsoft-com:office:office" xmlns:oel="http://schemas.microsoft.com/office/2019/extlst" xmlns:r="http://schemas.openxmlformats.org/officeDocument/2006/relationships" xmlns:m="http://schemas.openxmlformats.org/officeDocument/2006/math" xmlns:v="urn:schemas-microsoft-com:vml" xmlns:wp14="http://schemas.microsoft.com/office/word/2010/wordprocessingDrawing" xmlns:wp="http://schemas.openxmlformats.org/drawingml/2006/wordprocessingDrawing" xmlns:w10="urn:schemas-microsoft-com:office:word" xmlns:w="http://schemas.openxmlformats.org/wordprocessingml/2006/main" xmlns:w14="http://schemas.microsoft.com/office/word/2010/wordml" xmlns:w15="http://schemas.microsoft.com/office/word/2012/wordml" xmlns:w16cex="http://schemas.microsoft.com/office/word/2018/wordml/cex" xmlns:w16cid="http://schemas.microsoft.com/office/word/2016/wordml/cid" xmlns:w16="http://schemas.microsoft.com/office/word/2018/wordml" xmlns:w16sdtdh="http://schemas.microsoft.com/office/word/2020/wordml/sdtdatahash" xmlns:w16se="http://schemas.microsoft.com/office/word/2015/wordml/symex" xmlns:wpg="http://schemas.microsoft.com/office/word/2010/wordprocessingGroup" xmlns:wpi="http://schemas.microsoft.com/office/word/2010/wordprocessingInk" xmlns:wne="http://schemas.microsoft.com/office/word/2006/wordml" xmlns:wps="http://schemas.microsoft.com/office/word/2010/wordprocessingShape" mc:Ignorable="w14 w15 w16se w16cid w16 w16cex w16sdtdh wp14">
+<w:ftr xmlns:wpc="http://schemas.microsoft.com/office/word/2010/wordprocessingCanvas" xmlns:cx="http://schemas.microsoft.com/office/drawing/2014/chartex" xmlns:cx1="http://schemas.microsoft.com/office/drawing/2015/9/8/chartex" xmlns:mc="http://schemas.openxmlformats.org/markup-compatibility/2006" xmlns:o="urn:schemas-microsoft-com:office:office" xmlns:r="http://schemas.openxmlformats.org/officeDocument/2006/relationships" xmlns:m="http://schemas.openxmlformats.org/officeDocument/2006/math" xmlns:v="urn:schemas-microsoft-com:vml" xmlns:wp14="http://schemas.microsoft.com/office/word/2010/wordprocessingDrawing" xmlns:wp="http://schemas.openxmlformats.org/drawingml/2006/wordprocessingDrawing" xmlns:w10="urn:schemas-microsoft-com:office:word" xmlns:w="http://schemas.openxmlformats.org/wordprocessingml/2006/main" xmlns:w14="http://schemas.microsoft.com/office/word/2010/wordml" xmlns:w15="http://schemas.microsoft.com/office/word/2012/wordml" xmlns:w16se="http://schemas.microsoft.com/office/word/2015/wordml/symex" xmlns:wpg="http://schemas.microsoft.com/office/word/2010/wordprocessingGroup" xmlns:wpi="http://schemas.microsoft.com/office/word/2010/wordprocessingInk" xmlns:wne="http://schemas.microsoft.com/office/word/2006/wordml" xmlns:wps="http://schemas.microsoft.com/office/word/2010/wordprocessingShape" mc:Ignorable="w14 w15 w16se wp14">
   <w:sdt>
     <w:sdtPr>
       <w:rPr>
@@ -1302,6 +1557,7 @@
         <w:docPartUnique/>
       </w:docPartObj>
     </w:sdtPr>
+    <w:sdtEndPr/>
     <w:sdtContent>
       <w:sdt>
         <w:sdtPr>
@@ -1316,6 +1572,7 @@
             <w:docPartUnique/>
           </w:docPartObj>
         </w:sdtPr>
+        <w:sdtEndPr/>
         <w:sdtContent>
           <w:p>
             <w:pPr>
@@ -1370,7 +1627,7 @@
                 <w:sz w:val="16"/>
                 <w:szCs w:val="16"/>
               </w:rPr>
-              <w:t>1</w:t>
+              <w:t>2</w:t>
             </w:r>
             <w:r>
               <w:rPr>
@@ -1452,7 +1709,7 @@
 </file>
 
 <file path=word/footnotes.xml><?xml version="1.0" encoding="utf-8"?>
-<w:footnotes xmlns:wpc="http://schemas.microsoft.com/office/word/2010/wordprocessingCanvas" xmlns:cx="http://schemas.microsoft.com/office/drawing/2014/chartex" xmlns:cx1="http://schemas.microsoft.com/office/drawing/2015/9/8/chartex" xmlns:cx2="http://schemas.microsoft.com/office/drawing/2015/10/21/chartex" xmlns:cx3="http://schemas.microsoft.com/office/drawing/2016/5/9/chartex" xmlns:cx4="http://schemas.microsoft.com/office/drawing/2016/5/10/chartex" xmlns:cx5="http://schemas.microsoft.com/office/drawing/2016/5/11/chartex" xmlns:cx6="http://schemas.microsoft.com/office/drawing/2016/5/12/chartex" xmlns:cx7="http://schemas.microsoft.com/office/drawing/2016/5/13/chartex" xmlns:cx8="http://schemas.microsoft.com/office/drawing/2016/5/14/chartex" xmlns:mc="http://schemas.openxmlformats.org/markup-compatibility/2006" xmlns:aink="http://schemas.microsoft.com/office/drawing/2016/ink" xmlns:am3d="http://schemas.microsoft.com/office/drawing/2017/model3d" xmlns:o="urn:schemas-microsoft-com:office:office" xmlns:oel="http://schemas.microsoft.com/office/2019/extlst" xmlns:r="http://schemas.openxmlformats.org/officeDocument/2006/relationships" xmlns:m="http://schemas.openxmlformats.org/officeDocument/2006/math" xmlns:v="urn:schemas-microsoft-com:vml" xmlns:wp14="http://schemas.microsoft.com/office/word/2010/wordprocessingDrawing" xmlns:wp="http://schemas.openxmlformats.org/drawingml/2006/wordprocessingDrawing" xmlns:w10="urn:schemas-microsoft-com:office:word" xmlns:w="http://schemas.openxmlformats.org/wordprocessingml/2006/main" xmlns:w14="http://schemas.microsoft.com/office/word/2010/wordml" xmlns:w15="http://schemas.microsoft.com/office/word/2012/wordml" xmlns:w16cex="http://schemas.microsoft.com/office/word/2018/wordml/cex" xmlns:w16cid="http://schemas.microsoft.com/office/word/2016/wordml/cid" xmlns:w16="http://schemas.microsoft.com/office/word/2018/wordml" xmlns:w16sdtdh="http://schemas.microsoft.com/office/word/2020/wordml/sdtdatahash" xmlns:w16se="http://schemas.microsoft.com/office/word/2015/wordml/symex" xmlns:wpg="http://schemas.microsoft.com/office/word/2010/wordprocessingGroup" xmlns:wpi="http://schemas.microsoft.com/office/word/2010/wordprocessingInk" xmlns:wne="http://schemas.microsoft.com/office/word/2006/wordml" xmlns:wps="http://schemas.microsoft.com/office/word/2010/wordprocessingShape" mc:Ignorable="w14 w15 w16se w16cid w16 w16cex w16sdtdh wp14">
+<w:footnotes xmlns:wpc="http://schemas.microsoft.com/office/word/2010/wordprocessingCanvas" xmlns:cx="http://schemas.microsoft.com/office/drawing/2014/chartex" xmlns:cx1="http://schemas.microsoft.com/office/drawing/2015/9/8/chartex" xmlns:mc="http://schemas.openxmlformats.org/markup-compatibility/2006" xmlns:o="urn:schemas-microsoft-com:office:office" xmlns:r="http://schemas.openxmlformats.org/officeDocument/2006/relationships" xmlns:m="http://schemas.openxmlformats.org/officeDocument/2006/math" xmlns:v="urn:schemas-microsoft-com:vml" xmlns:wp14="http://schemas.microsoft.com/office/word/2010/wordprocessingDrawing" xmlns:wp="http://schemas.openxmlformats.org/drawingml/2006/wordprocessingDrawing" xmlns:w10="urn:schemas-microsoft-com:office:word" xmlns:w="http://schemas.openxmlformats.org/wordprocessingml/2006/main" xmlns:w14="http://schemas.microsoft.com/office/word/2010/wordml" xmlns:w15="http://schemas.microsoft.com/office/word/2012/wordml" xmlns:w16se="http://schemas.microsoft.com/office/word/2015/wordml/symex" xmlns:wpg="http://schemas.microsoft.com/office/word/2010/wordprocessingGroup" xmlns:wpi="http://schemas.microsoft.com/office/word/2010/wordprocessingInk" xmlns:wne="http://schemas.microsoft.com/office/word/2006/wordml" xmlns:wps="http://schemas.microsoft.com/office/word/2010/wordprocessingShape" mc:Ignorable="w14 w15 w16se wp14">
   <w:footnote w:type="separator" w:id="-1">
     <w:p>
       <w:r>
@@ -1471,7 +1728,7 @@
 </file>
 
 <file path=word/header1.xml><?xml version="1.0" encoding="utf-8"?>
-<w:hdr xmlns:wpc="http://schemas.microsoft.com/office/word/2010/wordprocessingCanvas" xmlns:cx="http://schemas.microsoft.com/office/drawing/2014/chartex" xmlns:cx1="http://schemas.microsoft.com/office/drawing/2015/9/8/chartex" xmlns:cx2="http://schemas.microsoft.com/office/drawing/2015/10/21/chartex" xmlns:cx3="http://schemas.microsoft.com/office/drawing/2016/5/9/chartex" xmlns:cx4="http://schemas.microsoft.com/office/drawing/2016/5/10/chartex" xmlns:cx5="http://schemas.microsoft.com/office/drawing/2016/5/11/chartex" xmlns:cx6="http://schemas.microsoft.com/office/drawing/2016/5/12/chartex" xmlns:cx7="http://schemas.microsoft.com/office/drawing/2016/5/13/chartex" xmlns:cx8="http://schemas.microsoft.com/office/drawing/2016/5/14/chartex" xmlns:mc="http://schemas.openxmlformats.org/markup-compatibility/2006" xmlns:aink="http://schemas.microsoft.com/office/drawing/2016/ink" xmlns:am3d="http://schemas.microsoft.com/office/drawing/2017/model3d" xmlns:o="urn:schemas-microsoft-com:office:office" xmlns:oel="http://schemas.microsoft.com/office/2019/extlst" xmlns:r="http://schemas.openxmlformats.org/officeDocument/2006/relationships" xmlns:m="http://schemas.openxmlformats.org/officeDocument/2006/math" xmlns:v="urn:schemas-microsoft-com:vml" xmlns:wp14="http://schemas.microsoft.com/office/word/2010/wordprocessingDrawing" xmlns:wp="http://schemas.openxmlformats.org/drawingml/2006/wordprocessingDrawing" xmlns:w10="urn:schemas-microsoft-com:office:word" xmlns:w="http://schemas.openxmlformats.org/wordprocessingml/2006/main" xmlns:w14="http://schemas.microsoft.com/office/word/2010/wordml" xmlns:w15="http://schemas.microsoft.com/office/word/2012/wordml" xmlns:w16cex="http://schemas.microsoft.com/office/word/2018/wordml/cex" xmlns:w16cid="http://schemas.microsoft.com/office/word/2016/wordml/cid" xmlns:w16="http://schemas.microsoft.com/office/word/2018/wordml" xmlns:w16sdtdh="http://schemas.microsoft.com/office/word/2020/wordml/sdtdatahash" xmlns:w16se="http://schemas.microsoft.com/office/word/2015/wordml/symex" xmlns:wpg="http://schemas.microsoft.com/office/word/2010/wordprocessingGroup" xmlns:wpi="http://schemas.microsoft.com/office/word/2010/wordprocessingInk" xmlns:wne="http://schemas.microsoft.com/office/word/2006/wordml" xmlns:wps="http://schemas.microsoft.com/office/word/2010/wordprocessingShape" mc:Ignorable="w14 w15 w16se w16cid w16 w16cex w16sdtdh wp14">
+<w:hdr xmlns:wpc="http://schemas.microsoft.com/office/word/2010/wordprocessingCanvas" xmlns:cx="http://schemas.microsoft.com/office/drawing/2014/chartex" xmlns:cx1="http://schemas.microsoft.com/office/drawing/2015/9/8/chartex" xmlns:mc="http://schemas.openxmlformats.org/markup-compatibility/2006" xmlns:o="urn:schemas-microsoft-com:office:office" xmlns:r="http://schemas.openxmlformats.org/officeDocument/2006/relationships" xmlns:m="http://schemas.openxmlformats.org/officeDocument/2006/math" xmlns:v="urn:schemas-microsoft-com:vml" xmlns:wp14="http://schemas.microsoft.com/office/word/2010/wordprocessingDrawing" xmlns:wp="http://schemas.openxmlformats.org/drawingml/2006/wordprocessingDrawing" xmlns:w10="urn:schemas-microsoft-com:office:word" xmlns:w="http://schemas.openxmlformats.org/wordprocessingml/2006/main" xmlns:w14="http://schemas.microsoft.com/office/word/2010/wordml" xmlns:w15="http://schemas.microsoft.com/office/word/2012/wordml" xmlns:w16se="http://schemas.microsoft.com/office/word/2015/wordml/symex" xmlns:wpg="http://schemas.microsoft.com/office/word/2010/wordprocessingGroup" xmlns:wpi="http://schemas.microsoft.com/office/word/2010/wordprocessingInk" xmlns:wne="http://schemas.microsoft.com/office/word/2006/wordml" xmlns:wps="http://schemas.microsoft.com/office/word/2010/wordprocessingShape" mc:Ignorable="w14 w15 w16se wp14">
   <w:p>
     <w:pPr>
       <w:pStyle w:val="Header"/>
@@ -1645,7 +1902,7 @@
             </wp:anchor>
           </w:drawing>
         </mc:Choice>
-        <mc:Fallback>
+        <mc:Fallback xmlns:w16sdtdh="http://schemas.microsoft.com/office/word/2020/wordml/sdtdatahash" xmlns:w16="http://schemas.microsoft.com/office/word/2018/wordml" xmlns:w16cid="http://schemas.microsoft.com/office/word/2016/wordml/cid" xmlns:w16cex="http://schemas.microsoft.com/office/word/2018/wordml/cex" xmlns:oel="http://schemas.microsoft.com/office/2019/extlst" xmlns:am3d="http://schemas.microsoft.com/office/drawing/2017/model3d" xmlns:aink="http://schemas.microsoft.com/office/drawing/2016/ink" xmlns:cx8="http://schemas.microsoft.com/office/drawing/2016/5/14/chartex" xmlns:cx7="http://schemas.microsoft.com/office/drawing/2016/5/13/chartex" xmlns:cx6="http://schemas.microsoft.com/office/drawing/2016/5/12/chartex" xmlns:cx5="http://schemas.microsoft.com/office/drawing/2016/5/11/chartex" xmlns:cx4="http://schemas.microsoft.com/office/drawing/2016/5/10/chartex" xmlns:cx3="http://schemas.microsoft.com/office/drawing/2016/5/9/chartex" xmlns:cx2="http://schemas.microsoft.com/office/drawing/2015/10/21/chartex">
           <w:pict>
             <v:line w14:anchorId="1532E998" id="Straight Connector 2" o:spid="_x0000_s1026" style="position:absolute;z-index:251657216;visibility:visible;mso-wrap-style:square;mso-width-percent:0;mso-wrap-distance-left:9pt;mso-wrap-distance-top:0;mso-wrap-distance-right:9pt;mso-wrap-distance-bottom:0;mso-position-horizontal:absolute;mso-position-horizontal-relative:text;mso-position-vertical:absolute;mso-position-vertical-relative:text;mso-width-percent:0;mso-width-relative:margin" from="-.15pt,25.95pt" to="480.9pt,25.95pt" o:gfxdata="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" strokecolor="#003d85" strokeweight=".25pt"/>
           </w:pict>
@@ -1687,7 +1944,7 @@
 </file>
 
 <file path=word/numbering.xml><?xml version="1.0" encoding="utf-8"?>
-<w:numbering xmlns:wpc="http://schemas.microsoft.com/office/word/2010/wordprocessingCanvas" xmlns:cx="http://schemas.microsoft.com/office/drawing/2014/chartex" xmlns:cx1="http://schemas.microsoft.com/office/drawing/2015/9/8/chartex" xmlns:cx2="http://schemas.microsoft.com/office/drawing/2015/10/21/chartex" xmlns:cx3="http://schemas.microsoft.com/office/drawing/2016/5/9/chartex" xmlns:cx4="http://schemas.microsoft.com/office/drawing/2016/5/10/chartex" xmlns:cx5="http://schemas.microsoft.com/office/drawing/2016/5/11/chartex" xmlns:cx6="http://schemas.microsoft.com/office/drawing/2016/5/12/chartex" xmlns:cx7="http://schemas.microsoft.com/office/drawing/2016/5/13/chartex" xmlns:cx8="http://schemas.microsoft.com/office/drawing/2016/5/14/chartex" xmlns:mc="http://schemas.openxmlformats.org/markup-compatibility/2006" xmlns:aink="http://schemas.microsoft.com/office/drawing/2016/ink" xmlns:am3d="http://schemas.microsoft.com/office/drawing/2017/model3d" xmlns:o="urn:schemas-microsoft-com:office:office" xmlns:oel="http://schemas.microsoft.com/office/2019/extlst" xmlns:r="http://schemas.openxmlformats.org/officeDocument/2006/relationships" xmlns:m="http://schemas.openxmlformats.org/officeDocument/2006/math" xmlns:v="urn:schemas-microsoft-com:vml" xmlns:wp14="http://schemas.microsoft.com/office/word/2010/wordprocessingDrawing" xmlns:wp="http://schemas.openxmlformats.org/drawingml/2006/wordprocessingDrawing" xmlns:w10="urn:schemas-microsoft-com:office:word" xmlns:w="http://schemas.openxmlformats.org/wordprocessingml/2006/main" xmlns:w14="http://schemas.microsoft.com/office/word/2010/wordml" xmlns:w15="http://schemas.microsoft.com/office/word/2012/wordml" xmlns:w16cex="http://schemas.microsoft.com/office/word/2018/wordml/cex" xmlns:w16cid="http://schemas.microsoft.com/office/word/2016/wordml/cid" xmlns:w16="http://schemas.microsoft.com/office/word/2018/wordml" xmlns:w16sdtdh="http://schemas.microsoft.com/office/word/2020/wordml/sdtdatahash" xmlns:w16se="http://schemas.microsoft.com/office/word/2015/wordml/symex" xmlns:wpg="http://schemas.microsoft.com/office/word/2010/wordprocessingGroup" xmlns:wpi="http://schemas.microsoft.com/office/word/2010/wordprocessingInk" xmlns:wne="http://schemas.microsoft.com/office/word/2006/wordml" xmlns:wps="http://schemas.microsoft.com/office/word/2010/wordprocessingShape" mc:Ignorable="w14 w15 w16se w16cid w16 w16cex w16sdtdh wp14">
+<w:numbering xmlns:wpc="http://schemas.microsoft.com/office/word/2010/wordprocessingCanvas" xmlns:cx="http://schemas.microsoft.com/office/drawing/2014/chartex" xmlns:cx1="http://schemas.microsoft.com/office/drawing/2015/9/8/chartex" xmlns:mc="http://schemas.openxmlformats.org/markup-compatibility/2006" xmlns:o="urn:schemas-microsoft-com:office:office" xmlns:r="http://schemas.openxmlformats.org/officeDocument/2006/relationships" xmlns:m="http://schemas.openxmlformats.org/officeDocument/2006/math" xmlns:v="urn:schemas-microsoft-com:vml" xmlns:wp14="http://schemas.microsoft.com/office/word/2010/wordprocessingDrawing" xmlns:wp="http://schemas.openxmlformats.org/drawingml/2006/wordprocessingDrawing" xmlns:w10="urn:schemas-microsoft-com:office:word" xmlns:w="http://schemas.openxmlformats.org/wordprocessingml/2006/main" xmlns:w14="http://schemas.microsoft.com/office/word/2010/wordml" xmlns:w15="http://schemas.microsoft.com/office/word/2012/wordml" xmlns:w16se="http://schemas.microsoft.com/office/word/2015/wordml/symex" xmlns:wpg="http://schemas.microsoft.com/office/word/2010/wordprocessingGroup" xmlns:wpi="http://schemas.microsoft.com/office/word/2010/wordprocessingInk" xmlns:wne="http://schemas.microsoft.com/office/word/2006/wordml" xmlns:wps="http://schemas.microsoft.com/office/word/2010/wordprocessingShape" mc:Ignorable="w14 w15 w16se wp14">
   <w:abstractNum w:abstractNumId="0" w15:restartNumberingAfterBreak="0">
     <w:nsid w:val="2DFB2120"/>
     <w:multiLevelType w:val="hybridMultilevel"/>
@@ -2568,68 +2825,76 @@
       </w:rPr>
     </w:lvl>
   </w:abstractNum>
-  <w:num w:numId="1" w16cid:durableId="419909236">
+  <w:num w:numId="1">
     <w:abstractNumId w:val="3"/>
   </w:num>
-  <w:num w:numId="2" w16cid:durableId="165559381">
+  <w:num w:numId="2">
     <w:abstractNumId w:val="3"/>
   </w:num>
-  <w:num w:numId="3" w16cid:durableId="332494237">
+  <w:num w:numId="3">
     <w:abstractNumId w:val="3"/>
   </w:num>
-  <w:num w:numId="4" w16cid:durableId="1735740086">
+  <w:num w:numId="4">
     <w:abstractNumId w:val="3"/>
   </w:num>
-  <w:num w:numId="5" w16cid:durableId="417018590">
+  <w:num w:numId="5">
     <w:abstractNumId w:val="3"/>
   </w:num>
-  <w:num w:numId="6" w16cid:durableId="1099325803">
+  <w:num w:numId="6">
     <w:abstractNumId w:val="3"/>
   </w:num>
-  <w:num w:numId="7" w16cid:durableId="119081112">
+  <w:num w:numId="7">
     <w:abstractNumId w:val="3"/>
   </w:num>
-  <w:num w:numId="8" w16cid:durableId="322709184">
+  <w:num w:numId="8">
     <w:abstractNumId w:val="3"/>
   </w:num>
-  <w:num w:numId="9" w16cid:durableId="790318071">
+  <w:num w:numId="9">
     <w:abstractNumId w:val="3"/>
   </w:num>
-  <w:num w:numId="10" w16cid:durableId="1089540754">
+  <w:num w:numId="10">
     <w:abstractNumId w:val="3"/>
   </w:num>
-  <w:num w:numId="11" w16cid:durableId="391076760">
+  <w:num w:numId="11">
     <w:abstractNumId w:val="3"/>
   </w:num>
-  <w:num w:numId="12" w16cid:durableId="1882522363">
+  <w:num w:numId="12">
     <w:abstractNumId w:val="3"/>
   </w:num>
-  <w:num w:numId="13" w16cid:durableId="1347485699">
+  <w:num w:numId="13">
     <w:abstractNumId w:val="0"/>
   </w:num>
-  <w:num w:numId="14" w16cid:durableId="1387677727">
+  <w:num w:numId="14">
     <w:abstractNumId w:val="7"/>
   </w:num>
-  <w:num w:numId="15" w16cid:durableId="1740707213">
+  <w:num w:numId="15">
     <w:abstractNumId w:val="4"/>
   </w:num>
-  <w:num w:numId="16" w16cid:durableId="1234854242">
+  <w:num w:numId="16">
     <w:abstractNumId w:val="1"/>
   </w:num>
-  <w:num w:numId="17" w16cid:durableId="1327318456">
+  <w:num w:numId="17">
     <w:abstractNumId w:val="5"/>
   </w:num>
-  <w:num w:numId="18" w16cid:durableId="1147554035">
+  <w:num w:numId="18">
     <w:abstractNumId w:val="2"/>
   </w:num>
-  <w:num w:numId="19" w16cid:durableId="593049602">
+  <w:num w:numId="19">
     <w:abstractNumId w:val="6"/>
   </w:num>
 </w:numbering>
 </file>
 
+<file path=word/people.xml><?xml version="1.0" encoding="utf-8"?>
+<w15:people xmlns:wpc="http://schemas.microsoft.com/office/word/2010/wordprocessingCanvas" xmlns:cx="http://schemas.microsoft.com/office/drawing/2014/chartex" xmlns:cx1="http://schemas.microsoft.com/office/drawing/2015/9/8/chartex" xmlns:mc="http://schemas.openxmlformats.org/markup-compatibility/2006" xmlns:o="urn:schemas-microsoft-com:office:office" xmlns:r="http://schemas.openxmlformats.org/officeDocument/2006/relationships" xmlns:m="http://schemas.openxmlformats.org/officeDocument/2006/math" xmlns:v="urn:schemas-microsoft-com:vml" xmlns:wp14="http://schemas.microsoft.com/office/word/2010/wordprocessingDrawing" xmlns:wp="http://schemas.openxmlformats.org/drawingml/2006/wordprocessingDrawing" xmlns:w10="urn:schemas-microsoft-com:office:word" xmlns:w="http://schemas.openxmlformats.org/wordprocessingml/2006/main" xmlns:w14="http://schemas.microsoft.com/office/word/2010/wordml" xmlns:w15="http://schemas.microsoft.com/office/word/2012/wordml" xmlns:w16se="http://schemas.microsoft.com/office/word/2015/wordml/symex" xmlns:wpg="http://schemas.microsoft.com/office/word/2010/wordprocessingGroup" xmlns:wpi="http://schemas.microsoft.com/office/word/2010/wordprocessingInk" xmlns:wne="http://schemas.microsoft.com/office/word/2006/wordml" xmlns:wps="http://schemas.microsoft.com/office/word/2010/wordprocessingShape" mc:Ignorable="w14 w15 w16se wp14">
+  <w15:person w15:author="Michael Sørensen Loft">
+    <w15:presenceInfo w15:providerId="None" w15:userId="Michael Sørensen Loft"/>
+  </w15:person>
+</w15:people>
+</file>
+
 <file path=word/styles.xml><?xml version="1.0" encoding="utf-8"?>
-<w:styles xmlns:mc="http://schemas.openxmlformats.org/markup-compatibility/2006" xmlns:r="http://schemas.openxmlformats.org/officeDocument/2006/relationships" xmlns:w="http://schemas.openxmlformats.org/wordprocessingml/2006/main" xmlns:w14="http://schemas.microsoft.com/office/word/2010/wordml" xmlns:w15="http://schemas.microsoft.com/office/word/2012/wordml" xmlns:w16cex="http://schemas.microsoft.com/office/word/2018/wordml/cex" xmlns:w16cid="http://schemas.microsoft.com/office/word/2016/wordml/cid" xmlns:w16="http://schemas.microsoft.com/office/word/2018/wordml" xmlns:w16sdtdh="http://schemas.microsoft.com/office/word/2020/wordml/sdtdatahash" xmlns:w16se="http://schemas.microsoft.com/office/word/2015/wordml/symex" mc:Ignorable="w14 w15 w16se w16cid w16 w16cex w16sdtdh">
+<w:styles xmlns:mc="http://schemas.openxmlformats.org/markup-compatibility/2006" xmlns:r="http://schemas.openxmlformats.org/officeDocument/2006/relationships" xmlns:w="http://schemas.openxmlformats.org/wordprocessingml/2006/main" xmlns:w14="http://schemas.microsoft.com/office/word/2010/wordml" xmlns:w15="http://schemas.microsoft.com/office/word/2012/wordml" xmlns:w16se="http://schemas.microsoft.com/office/word/2015/wordml/symex" mc:Ignorable="w14 w15 w16se">
   <w:docDefaults>
     <w:rPrDefault>
       <w:rPr>
@@ -2645,7 +2910,7 @@
       </w:pPr>
     </w:pPrDefault>
   </w:docDefaults>
-  <w:latentStyles w:defLockedState="0" w:defUIPriority="99" w:defSemiHidden="0" w:defUnhideWhenUsed="0" w:defQFormat="0" w:count="376">
+  <w:latentStyles w:defLockedState="0" w:defUIPriority="99" w:defSemiHidden="0" w:defUnhideWhenUsed="0" w:defQFormat="0" w:count="371">
     <w:lsdException w:name="Normal" w:uiPriority="0" w:qFormat="1"/>
     <w:lsdException w:name="heading 1" w:uiPriority="9" w:qFormat="1"/>
     <w:lsdException w:name="heading 2" w:semiHidden="1" w:uiPriority="9" w:unhideWhenUsed="1" w:qFormat="1"/>
@@ -3017,11 +3282,6 @@
     <w:lsdException w:name="List Table 5 Dark Accent 6" w:uiPriority="50"/>
     <w:lsdException w:name="List Table 6 Colorful Accent 6" w:uiPriority="51"/>
     <w:lsdException w:name="List Table 7 Colorful Accent 6" w:uiPriority="52"/>
-    <w:lsdException w:name="Mention" w:semiHidden="1" w:unhideWhenUsed="1"/>
-    <w:lsdException w:name="Smart Hyperlink" w:semiHidden="1" w:unhideWhenUsed="1"/>
-    <w:lsdException w:name="Hashtag" w:semiHidden="1" w:unhideWhenUsed="1"/>
-    <w:lsdException w:name="Unresolved Mention" w:semiHidden="1" w:unhideWhenUsed="1"/>
-    <w:lsdException w:name="Smart Link" w:semiHidden="1" w:unhideWhenUsed="1"/>
   </w:latentStyles>
   <w:style w:type="paragraph" w:default="1" w:styleId="Normal">
     <w:name w:val="Normal"/>
@@ -3424,6 +3684,70 @@
     <w:basedOn w:val="DefaultParagraphFont"/>
     <w:rsid w:val="00292ACD"/>
   </w:style>
+  <w:style w:type="character" w:styleId="CommentReference">
+    <w:name w:val="annotation reference"/>
+    <w:basedOn w:val="DefaultParagraphFont"/>
+    <w:uiPriority w:val="99"/>
+    <w:semiHidden/>
+    <w:unhideWhenUsed/>
+    <w:rsid w:val="00EC5160"/>
+    <w:rPr>
+      <w:sz w:val="16"/>
+      <w:szCs w:val="16"/>
+    </w:rPr>
+  </w:style>
+  <w:style w:type="paragraph" w:styleId="CommentText">
+    <w:name w:val="annotation text"/>
+    <w:basedOn w:val="Normal"/>
+    <w:link w:val="CommentTextChar"/>
+    <w:uiPriority w:val="99"/>
+    <w:semiHidden/>
+    <w:unhideWhenUsed/>
+    <w:rsid w:val="00EC5160"/>
+    <w:rPr>
+      <w:szCs w:val="20"/>
+    </w:rPr>
+  </w:style>
+  <w:style w:type="character" w:customStyle="1" w:styleId="CommentTextChar">
+    <w:name w:val="Comment Text Char"/>
+    <w:basedOn w:val="DefaultParagraphFont"/>
+    <w:link w:val="CommentText"/>
+    <w:uiPriority w:val="99"/>
+    <w:semiHidden/>
+    <w:rsid w:val="00EC5160"/>
+    <w:rPr>
+      <w:sz w:val="20"/>
+      <w:szCs w:val="20"/>
+    </w:rPr>
+  </w:style>
+  <w:style w:type="paragraph" w:styleId="CommentSubject">
+    <w:name w:val="annotation subject"/>
+    <w:basedOn w:val="CommentText"/>
+    <w:next w:val="CommentText"/>
+    <w:link w:val="CommentSubjectChar"/>
+    <w:uiPriority w:val="99"/>
+    <w:semiHidden/>
+    <w:unhideWhenUsed/>
+    <w:rsid w:val="00EC5160"/>
+    <w:rPr>
+      <w:b/>
+      <w:bCs/>
+    </w:rPr>
+  </w:style>
+  <w:style w:type="character" w:customStyle="1" w:styleId="CommentSubjectChar">
+    <w:name w:val="Comment Subject Char"/>
+    <w:basedOn w:val="CommentTextChar"/>
+    <w:link w:val="CommentSubject"/>
+    <w:uiPriority w:val="99"/>
+    <w:semiHidden/>
+    <w:rsid w:val="00EC5160"/>
+    <w:rPr>
+      <w:b/>
+      <w:bCs/>
+      <w:sz w:val="20"/>
+      <w:szCs w:val="20"/>
+    </w:rPr>
+  </w:style>
 </w:styles>
 </file>
 

</xml_diff>

<commit_message>
Update to week 2 slides
</commit_message>
<xml_diff>
--- a/02 Strategy/Hospital Bed Exercise.docx
+++ b/02 Strategy/Hospital Bed Exercise.docx
@@ -1,6 +1,6 @@
 
 <file path=word/document.xml><?xml version="1.0" encoding="utf-8"?>
-<w:document xmlns:wpc="http://schemas.microsoft.com/office/word/2010/wordprocessingCanvas" xmlns:cx="http://schemas.microsoft.com/office/drawing/2014/chartex" xmlns:cx1="http://schemas.microsoft.com/office/drawing/2015/9/8/chartex" xmlns:mc="http://schemas.openxmlformats.org/markup-compatibility/2006" xmlns:o="urn:schemas-microsoft-com:office:office" xmlns:r="http://schemas.openxmlformats.org/officeDocument/2006/relationships" xmlns:m="http://schemas.openxmlformats.org/officeDocument/2006/math" xmlns:v="urn:schemas-microsoft-com:vml" xmlns:wp14="http://schemas.microsoft.com/office/word/2010/wordprocessingDrawing" xmlns:wp="http://schemas.openxmlformats.org/drawingml/2006/wordprocessingDrawing" xmlns:w10="urn:schemas-microsoft-com:office:word" xmlns:w="http://schemas.openxmlformats.org/wordprocessingml/2006/main" xmlns:w14="http://schemas.microsoft.com/office/word/2010/wordml" xmlns:w15="http://schemas.microsoft.com/office/word/2012/wordml" xmlns:w16se="http://schemas.microsoft.com/office/word/2015/wordml/symex" xmlns:wpg="http://schemas.microsoft.com/office/word/2010/wordprocessingGroup" xmlns:wpi="http://schemas.microsoft.com/office/word/2010/wordprocessingInk" xmlns:wne="http://schemas.microsoft.com/office/word/2006/wordml" xmlns:wps="http://schemas.microsoft.com/office/word/2010/wordprocessingShape" mc:Ignorable="w14 w15 w16se wp14">
+<w:document xmlns:wpc="http://schemas.microsoft.com/office/word/2010/wordprocessingCanvas" xmlns:cx="http://schemas.microsoft.com/office/drawing/2014/chartex" xmlns:cx1="http://schemas.microsoft.com/office/drawing/2015/9/8/chartex" xmlns:cx2="http://schemas.microsoft.com/office/drawing/2015/10/21/chartex" xmlns:cx3="http://schemas.microsoft.com/office/drawing/2016/5/9/chartex" xmlns:cx4="http://schemas.microsoft.com/office/drawing/2016/5/10/chartex" xmlns:cx5="http://schemas.microsoft.com/office/drawing/2016/5/11/chartex" xmlns:cx6="http://schemas.microsoft.com/office/drawing/2016/5/12/chartex" xmlns:cx7="http://schemas.microsoft.com/office/drawing/2016/5/13/chartex" xmlns:cx8="http://schemas.microsoft.com/office/drawing/2016/5/14/chartex" xmlns:mc="http://schemas.openxmlformats.org/markup-compatibility/2006" xmlns:aink="http://schemas.microsoft.com/office/drawing/2016/ink" xmlns:am3d="http://schemas.microsoft.com/office/drawing/2017/model3d" xmlns:o="urn:schemas-microsoft-com:office:office" xmlns:oel="http://schemas.microsoft.com/office/2019/extlst" xmlns:r="http://schemas.openxmlformats.org/officeDocument/2006/relationships" xmlns:m="http://schemas.openxmlformats.org/officeDocument/2006/math" xmlns:v="urn:schemas-microsoft-com:vml" xmlns:wp14="http://schemas.microsoft.com/office/word/2010/wordprocessingDrawing" xmlns:wp="http://schemas.openxmlformats.org/drawingml/2006/wordprocessingDrawing" xmlns:w10="urn:schemas-microsoft-com:office:word" xmlns:w="http://schemas.openxmlformats.org/wordprocessingml/2006/main" xmlns:w14="http://schemas.microsoft.com/office/word/2010/wordml" xmlns:w15="http://schemas.microsoft.com/office/word/2012/wordml" xmlns:w16cex="http://schemas.microsoft.com/office/word/2018/wordml/cex" xmlns:w16cid="http://schemas.microsoft.com/office/word/2016/wordml/cid" xmlns:w16="http://schemas.microsoft.com/office/word/2018/wordml" xmlns:w16sdtdh="http://schemas.microsoft.com/office/word/2020/wordml/sdtdatahash" xmlns:w16se="http://schemas.microsoft.com/office/word/2015/wordml/symex" xmlns:wpg="http://schemas.microsoft.com/office/word/2010/wordprocessingGroup" xmlns:wpi="http://schemas.microsoft.com/office/word/2010/wordprocessingInk" xmlns:wne="http://schemas.microsoft.com/office/word/2006/wordml" xmlns:wps="http://schemas.microsoft.com/office/word/2010/wordprocessingShape" mc:Ignorable="w14 w15 w16se w16cid w16 w16cex w16sdtdh wp14">
   <w:body>
     <w:p>
       <w:pPr>
@@ -23,12 +23,21 @@
         </w:rPr>
         <w:t xml:space="preserve">Hospital Bed, </w:t>
       </w:r>
+      <w:proofErr w:type="spellStart"/>
       <w:r>
         <w:rPr>
           <w:b/>
           <w:lang w:val="en-US"/>
         </w:rPr>
-        <w:t>GoF Strategy</w:t>
+        <w:t>GoF</w:t>
+      </w:r>
+      <w:proofErr w:type="spellEnd"/>
+      <w:r>
+        <w:rPr>
+          <w:b/>
+          <w:lang w:val="en-US"/>
+        </w:rPr>
+        <w:t xml:space="preserve"> Strategy</w:t>
       </w:r>
     </w:p>
     <w:p>
@@ -104,24 +113,28 @@
         <w:rPr>
           <w:lang w:val="en-US"/>
         </w:rPr>
-        <w:t xml:space="preserve">Today we will extend the solution to use the GoF Strategy pattern to make the software more flexible and even </w:t>
-      </w:r>
-      <w:del w:id="0" w:author="Michael Sørensen Loft" w:date="2023-08-30T16:32:00Z">
-        <w:r>
-          <w:rPr>
-            <w:lang w:val="en-US"/>
-          </w:rPr>
-          <w:delText>run-time configurable</w:delText>
-        </w:r>
-      </w:del>
-      <w:ins w:id="1" w:author="Michael Sørensen Loft" w:date="2023-08-30T16:32:00Z">
-        <w:r>
-          <w:rPr>
-            <w:lang w:val="en-US"/>
-          </w:rPr>
-          <w:t>change behavior at runtime</w:t>
-        </w:r>
-      </w:ins>
+        <w:t xml:space="preserve">Today we will extend the solution to use the </w:t>
+      </w:r>
+      <w:proofErr w:type="spellStart"/>
+      <w:r>
+        <w:rPr>
+          <w:lang w:val="en-US"/>
+        </w:rPr>
+        <w:t>GoF</w:t>
+      </w:r>
+      <w:proofErr w:type="spellEnd"/>
+      <w:r>
+        <w:rPr>
+          <w:lang w:val="en-US"/>
+        </w:rPr>
+        <w:t xml:space="preserve"> Strategy pattern to make the software more flexible and even </w:t>
+      </w:r>
+      <w:r>
+        <w:rPr>
+          <w:lang w:val="en-US"/>
+        </w:rPr>
+        <w:t>change behavior at runtime</w:t>
+      </w:r>
       <w:r>
         <w:rPr>
           <w:lang w:val="en-US"/>
@@ -479,6 +492,7 @@
         </w:rPr>
         <w:t xml:space="preserve"> </w:t>
       </w:r>
+      <w:proofErr w:type="spellStart"/>
       <w:r>
         <w:rPr>
           <w:rFonts w:ascii="Consolas" w:hAnsi="Consolas" w:cs="Consolas"/>
@@ -486,6 +500,7 @@
         </w:rPr>
         <w:t>IBedControl</w:t>
       </w:r>
+      <w:proofErr w:type="spellEnd"/>
       <w:r>
         <w:rPr>
           <w:lang w:val="en-US"/>
@@ -551,19 +566,103 @@
           <w:lang w:val="en-US"/>
         </w:rPr>
       </w:pPr>
-      <w:commentRangeStart w:id="2"/>
-      <w:r>
-        <w:rPr>
-          <w:lang w:val="en-US"/>
-        </w:rPr>
-        <w:t>Create a Console Application</w:t>
-      </w:r>
-      <w:commentRangeEnd w:id="2"/>
-      <w:r>
-        <w:rPr>
-          <w:rStyle w:val="CommentReference"/>
-        </w:rPr>
-        <w:commentReference w:id="2"/>
+      <w:r>
+        <w:rPr>
+          <w:lang w:val="en-US"/>
+        </w:rPr>
+        <w:t xml:space="preserve">Create a Console Application </w:t>
+      </w:r>
+      <w:proofErr w:type="spellStart"/>
+      <w:r>
+        <w:rPr>
+          <w:rFonts w:ascii="Consolas" w:hAnsi="Consolas" w:cs="Consolas"/>
+          <w:lang w:val="en-US"/>
+        </w:rPr>
+        <w:t>HospitalBedApplication</w:t>
+      </w:r>
+      <w:proofErr w:type="spellEnd"/>
+      <w:r>
+        <w:rPr>
+          <w:lang w:val="en-US"/>
+        </w:rPr>
+        <w:t xml:space="preserve"> and create an instance of </w:t>
+      </w:r>
+      <w:proofErr w:type="spellStart"/>
+      <w:r>
+        <w:rPr>
+          <w:rFonts w:ascii="Consolas" w:hAnsi="Consolas" w:cs="Consolas"/>
+          <w:lang w:val="en-US"/>
+        </w:rPr>
+        <w:t>BedControl</w:t>
+      </w:r>
+      <w:proofErr w:type="spellEnd"/>
+      <w:r>
+        <w:rPr>
+          <w:lang w:val="en-US"/>
+        </w:rPr>
+        <w:t xml:space="preserve"> and </w:t>
+      </w:r>
+      <w:proofErr w:type="spellStart"/>
+      <w:r>
+        <w:rPr>
+          <w:rFonts w:ascii="Consolas" w:hAnsi="Consolas" w:cs="Consolas"/>
+          <w:lang w:val="en-US"/>
+        </w:rPr>
+        <w:t>PresenceSensor</w:t>
+      </w:r>
+      <w:proofErr w:type="spellEnd"/>
+      <w:r>
+        <w:rPr>
+          <w:lang w:val="en-US"/>
+        </w:rPr>
+        <w:t xml:space="preserve"> – call the </w:t>
+      </w:r>
+      <w:proofErr w:type="spellStart"/>
+      <w:r>
+        <w:rPr>
+          <w:rFonts w:ascii="Consolas" w:hAnsi="Consolas" w:cs="Consolas"/>
+          <w:lang w:val="en-US"/>
+        </w:rPr>
+        <w:t>ReadSample</w:t>
+      </w:r>
+      <w:proofErr w:type="spellEnd"/>
+      <w:r>
+        <w:rPr>
+          <w:lang w:val="en-US"/>
+        </w:rPr>
+        <w:t xml:space="preserve"> method to test the applicatio</w:t>
+      </w:r>
+      <w:r>
+        <w:rPr>
+          <w:lang w:val="en-US"/>
+        </w:rPr>
+        <w:t>n – you can call this method in a loop (infinite or not) to make the system run for an extended time.</w:t>
+      </w:r>
+    </w:p>
+    <w:p>
+      <w:pPr>
+        <w:rPr>
+          <w:lang w:val="en-US"/>
+        </w:rPr>
+      </w:pPr>
+    </w:p>
+    <w:p>
+      <w:pPr>
+        <w:rPr>
+          <w:lang w:val="en-US"/>
+        </w:rPr>
+      </w:pPr>
+      <w:r>
+        <w:rPr>
+          <w:lang w:val="en-US"/>
+        </w:rPr>
+        <w:t>Now</w:t>
+      </w:r>
+      <w:r>
+        <w:rPr>
+          <w:lang w:val="en-US"/>
+        </w:rPr>
+        <w:t>, you are going to refactor and extend your solution so that it becomes much more flexible. You are also going to</w:t>
       </w:r>
       <w:r>
         <w:rPr>
@@ -573,90 +672,9 @@
       </w:r>
       <w:r>
         <w:rPr>
-          <w:rFonts w:ascii="Consolas" w:hAnsi="Consolas" w:cs="Consolas"/>
-          <w:lang w:val="en-US"/>
-        </w:rPr>
-        <w:t>HospitalBedApplication</w:t>
-      </w:r>
-      <w:r>
-        <w:rPr>
-          <w:lang w:val="en-US"/>
-        </w:rPr>
-        <w:t xml:space="preserve"> and create an instance of </w:t>
-      </w:r>
-      <w:r>
-        <w:rPr>
-          <w:rFonts w:ascii="Consolas" w:hAnsi="Consolas" w:cs="Consolas"/>
-          <w:lang w:val="en-US"/>
-        </w:rPr>
-        <w:t>BedControl</w:t>
-      </w:r>
-      <w:r>
-        <w:rPr>
-          <w:lang w:val="en-US"/>
-        </w:rPr>
-        <w:t xml:space="preserve"> and </w:t>
-      </w:r>
-      <w:r>
-        <w:rPr>
-          <w:rFonts w:ascii="Consolas" w:hAnsi="Consolas" w:cs="Consolas"/>
-          <w:lang w:val="en-US"/>
-        </w:rPr>
-        <w:t>PresenceSensor</w:t>
-      </w:r>
-      <w:r>
-        <w:rPr>
-          <w:lang w:val="en-US"/>
-        </w:rPr>
-        <w:t xml:space="preserve"> – call the </w:t>
-      </w:r>
-      <w:r>
-        <w:rPr>
-          <w:rFonts w:ascii="Consolas" w:hAnsi="Consolas" w:cs="Consolas"/>
-          <w:lang w:val="en-US"/>
-        </w:rPr>
-        <w:t>ReadSample</w:t>
-      </w:r>
-      <w:r>
-        <w:rPr>
-          <w:lang w:val="en-US"/>
-        </w:rPr>
-        <w:t xml:space="preserve"> method to test the applicatio</w:t>
-      </w:r>
-      <w:r>
-        <w:rPr>
-          <w:lang w:val="en-US"/>
-        </w:rPr>
-        <w:t>n – you can call this method in a loop (infinite or not) to make the system run for an extended time.</w:t>
-      </w:r>
-    </w:p>
-    <w:p>
-      <w:pPr>
-        <w:rPr>
-          <w:lang w:val="en-US"/>
-        </w:rPr>
-      </w:pPr>
-    </w:p>
-    <w:p>
-      <w:pPr>
-        <w:rPr>
-          <w:lang w:val="en-US"/>
-          <w:rPrChange w:id="3" w:author="Michael Sørensen Loft" w:date="2023-08-30T16:32:00Z">
-            <w:rPr/>
-          </w:rPrChange>
-        </w:rPr>
-      </w:pPr>
-      <w:r>
-        <w:rPr>
-          <w:lang w:val="en-US"/>
-        </w:rPr>
-        <w:t>Now</w:t>
-      </w:r>
-      <w:r>
-        <w:rPr>
-          <w:lang w:val="en-US"/>
-        </w:rPr>
-        <w:t>, you are going to refactor and extend your solution so that it becomes much more flexible. You are also going to</w:t>
+          <w:lang w:val="en-US"/>
+        </w:rPr>
+        <w:t>implement new ways to alarm caretakers, and finally make it very flexible to select how alarming</w:t>
       </w:r>
       <w:r>
         <w:rPr>
@@ -668,28 +686,27 @@
         <w:rPr>
           <w:lang w:val="en-US"/>
         </w:rPr>
-        <w:t>implement new ways to alarm caretakers, and finally make it very flexible to select how alarming</w:t>
-      </w:r>
-      <w:r>
-        <w:rPr>
-          <w:lang w:val="en-US"/>
-        </w:rPr>
-        <w:t xml:space="preserve"> </w:t>
-      </w:r>
-      <w:r>
-        <w:rPr>
-          <w:lang w:val="en-US"/>
-        </w:rPr>
-        <w:t xml:space="preserve">will take place. This is going to happen by means of the GoF Strategy pattern. </w:t>
-      </w:r>
-    </w:p>
-    <w:p>
-      <w:pPr>
-        <w:rPr>
-          <w:lang w:val="en-US"/>
-          <w:rPrChange w:id="4" w:author="Michael Sørensen Loft" w:date="2023-08-30T16:32:00Z">
-            <w:rPr/>
-          </w:rPrChange>
+        <w:t xml:space="preserve">will take place. This is going to happen by means of the </w:t>
+      </w:r>
+      <w:proofErr w:type="spellStart"/>
+      <w:r>
+        <w:rPr>
+          <w:lang w:val="en-US"/>
+        </w:rPr>
+        <w:t>GoF</w:t>
+      </w:r>
+      <w:proofErr w:type="spellEnd"/>
+      <w:r>
+        <w:rPr>
+          <w:lang w:val="en-US"/>
+        </w:rPr>
+        <w:t xml:space="preserve"> Strategy pattern. </w:t>
+      </w:r>
+    </w:p>
+    <w:p>
+      <w:pPr>
+        <w:rPr>
+          <w:lang w:val="en-US"/>
         </w:rPr>
       </w:pPr>
     </w:p>
@@ -699,12 +716,6 @@
           <w:b/>
           <w:bCs/>
           <w:lang w:val="en-US"/>
-          <w:rPrChange w:id="5" w:author="Michael Sørensen Loft" w:date="2023-08-30T16:32:00Z">
-            <w:rPr>
-              <w:b/>
-              <w:bCs/>
-            </w:rPr>
-          </w:rPrChange>
         </w:rPr>
       </w:pPr>
       <w:r>
@@ -712,12 +723,6 @@
           <w:b/>
           <w:bCs/>
           <w:lang w:val="en-US"/>
-          <w:rPrChange w:id="6" w:author="Michael Sørensen Loft" w:date="2023-08-30T16:32:00Z">
-            <w:rPr>
-              <w:b/>
-              <w:bCs/>
-            </w:rPr>
-          </w:rPrChange>
         </w:rPr>
         <w:t>Exercise 4:</w:t>
       </w:r>
@@ -750,7 +755,21 @@
         <w:rPr>
           <w:lang w:val="en-US"/>
         </w:rPr>
-        <w:t>lication of GoF Strategy</w:t>
+        <w:t xml:space="preserve">lication of </w:t>
+      </w:r>
+      <w:proofErr w:type="spellStart"/>
+      <w:r>
+        <w:rPr>
+          <w:lang w:val="en-US"/>
+        </w:rPr>
+        <w:t>GoF</w:t>
+      </w:r>
+      <w:proofErr w:type="spellEnd"/>
+      <w:r>
+        <w:rPr>
+          <w:lang w:val="en-US"/>
+        </w:rPr>
+        <w:t xml:space="preserve"> Strategy</w:t>
       </w:r>
       <w:r>
         <w:rPr>
@@ -762,7 +781,21 @@
         <w:rPr>
           <w:lang w:val="en-US"/>
         </w:rPr>
-        <w:t>, so: Design and refactor your application so that alarming uses GoF Strategy. Implement alarming in two ways.</w:t>
+        <w:t xml:space="preserve">, so: Design and refactor your application so that alarming uses </w:t>
+      </w:r>
+      <w:proofErr w:type="spellStart"/>
+      <w:r>
+        <w:rPr>
+          <w:lang w:val="en-US"/>
+        </w:rPr>
+        <w:t>GoF</w:t>
+      </w:r>
+      <w:proofErr w:type="spellEnd"/>
+      <w:r>
+        <w:rPr>
+          <w:lang w:val="en-US"/>
+        </w:rPr>
+        <w:t xml:space="preserve"> Strategy. Implement alarming in two ways.</w:t>
       </w:r>
     </w:p>
     <w:p>
@@ -892,206 +925,88 @@
         <w:rPr>
           <w:lang w:val="en-US"/>
         </w:rPr>
-        <w:t xml:space="preserve"> that the alarm</w:t>
-      </w:r>
-      <w:del w:id="7" w:author="Michael Sørensen Loft" w:date="2023-08-30T16:36:00Z">
+        <w:t xml:space="preserve"> that the alarm method </w:t>
+      </w:r>
+      <w:r>
+        <w:rPr>
+          <w:lang w:val="en-US"/>
+        </w:rPr>
+        <w:t>i.e.,</w:t>
+      </w:r>
+      <w:r>
+        <w:rPr>
+          <w:lang w:val="en-US"/>
+        </w:rPr>
+        <w:t xml:space="preserve"> </w:t>
+      </w:r>
+      <w:r>
+        <w:rPr>
+          <w:lang w:val="en-US"/>
+        </w:rPr>
+        <w:t>“</w:t>
+      </w:r>
+      <w:r>
+        <w:rPr>
+          <w:lang w:val="en-US"/>
+        </w:rPr>
+        <w:t>strategy</w:t>
+      </w:r>
+      <w:r>
+        <w:rPr>
+          <w:lang w:val="en-US"/>
+        </w:rPr>
+        <w:t xml:space="preserve">” </w:t>
+      </w:r>
+      <w:r>
+        <w:rPr>
+          <w:lang w:val="en-US"/>
+        </w:rPr>
+        <w:t>can be changed</w:t>
+      </w:r>
+      <w:r>
+        <w:rPr>
+          <w:lang w:val="en-US"/>
+        </w:rPr>
+        <w:t xml:space="preserve"> at run-time, so that you can choose the strategy when the program runs.</w:t>
+      </w:r>
+      <w:ins w:id="0" w:author="Michael Sørensen Loft" w:date="2023-08-30T16:37:00Z">
         <w:r>
           <w:rPr>
             <w:lang w:val="en-US"/>
           </w:rPr>
-          <w:delText>ing</w:delText>
-        </w:r>
-      </w:del>
-      <w:r>
-        <w:rPr>
-          <w:lang w:val="en-US"/>
-        </w:rPr>
-        <w:t xml:space="preserve"> method</w:t>
-      </w:r>
-      <w:del w:id="8" w:author="Michael Sørensen Loft" w:date="2023-08-30T16:36:00Z">
-        <w:r>
-          <w:rPr>
-            <w:lang w:val="en-US"/>
-          </w:rPr>
-          <w:delText>s</w:delText>
-        </w:r>
-      </w:del>
-      <w:r>
-        <w:rPr>
-          <w:lang w:val="en-US"/>
-        </w:rPr>
-        <w:t xml:space="preserve"> </w:t>
-      </w:r>
-      <w:ins w:id="9" w:author="Michael Sørensen Loft" w:date="2023-08-30T16:36:00Z">
-        <w:r>
-          <w:rPr>
-            <w:lang w:val="en-US"/>
-          </w:rPr>
-          <w:t xml:space="preserve">i.e. </w:t>
+          <w:t xml:space="preserve"> </w:t>
         </w:r>
       </w:ins>
-      <w:del w:id="10" w:author="Michael Sørensen Loft" w:date="2023-08-30T16:36:00Z">
-        <w:r>
-          <w:rPr>
-            <w:lang w:val="en-US"/>
-          </w:rPr>
-          <w:delText>(</w:delText>
-        </w:r>
-      </w:del>
-      <w:r>
-        <w:rPr>
-          <w:lang w:val="en-US"/>
-        </w:rPr>
-        <w:t>“</w:t>
-      </w:r>
-      <w:del w:id="11" w:author="Michael Sørensen Loft" w:date="2023-08-30T16:36:00Z">
-        <w:r>
-          <w:rPr>
-            <w:lang w:val="en-US"/>
-          </w:rPr>
-          <w:delText>strategies</w:delText>
-        </w:r>
-      </w:del>
-      <w:ins w:id="12" w:author="Michael Sørensen Loft" w:date="2023-08-30T16:36:00Z">
-        <w:r>
-          <w:rPr>
-            <w:lang w:val="en-US"/>
-          </w:rPr>
-          <w:t>strateg</w:t>
-        </w:r>
-        <w:r>
-          <w:rPr>
-            <w:lang w:val="en-US"/>
-          </w:rPr>
-          <w:t>y</w:t>
-        </w:r>
-      </w:ins>
-      <w:r>
-        <w:rPr>
-          <w:lang w:val="en-US"/>
-        </w:rPr>
-        <w:t>”</w:t>
-      </w:r>
-      <w:del w:id="13" w:author="Michael Sørensen Loft" w:date="2023-08-30T16:36:00Z">
-        <w:r>
-          <w:rPr>
-            <w:lang w:val="en-US"/>
-          </w:rPr>
-          <w:delText>)</w:delText>
-        </w:r>
-      </w:del>
-      <w:r>
-        <w:rPr>
-          <w:lang w:val="en-US"/>
-        </w:rPr>
-        <w:t xml:space="preserve"> </w:t>
-      </w:r>
-      <w:del w:id="14" w:author="Michael Sørensen Loft" w:date="2023-08-30T16:36:00Z">
-        <w:r>
-          <w:rPr>
-            <w:lang w:val="en-US"/>
-          </w:rPr>
-          <w:delText>are</w:delText>
-        </w:r>
-      </w:del>
-      <w:ins w:id="15" w:author="Michael Sørensen Loft" w:date="2023-08-30T16:36:00Z">
-        <w:r>
-          <w:rPr>
-            <w:lang w:val="en-US"/>
-          </w:rPr>
-          <w:t>can be changed</w:t>
-        </w:r>
-      </w:ins>
-      <w:r>
-        <w:rPr>
-          <w:lang w:val="en-US"/>
-        </w:rPr>
-        <w:t xml:space="preserve"> </w:t>
-      </w:r>
-      <w:del w:id="16" w:author="Michael Sørensen Loft" w:date="2023-08-30T16:37:00Z">
-        <w:r>
-          <w:rPr>
-            <w:lang w:val="en-US"/>
-          </w:rPr>
-          <w:delText>bot</w:delText>
-        </w:r>
-        <w:r>
-          <w:rPr>
-            <w:lang w:val="en-US"/>
-          </w:rPr>
-          <w:delText>h</w:delText>
-        </w:r>
-        <w:r>
-          <w:rPr>
-            <w:lang w:val="en-US"/>
-          </w:rPr>
-          <w:delText xml:space="preserve"> configurable </w:delText>
-        </w:r>
-      </w:del>
-      <w:r>
-        <w:rPr>
-          <w:lang w:val="en-US"/>
-        </w:rPr>
-        <w:t xml:space="preserve">at run-time, </w:t>
-      </w:r>
-      <w:del w:id="17" w:author="Michael Sørensen Loft" w:date="2023-08-30T16:37:00Z">
-        <w:r>
-          <w:rPr>
-            <w:lang w:val="en-US"/>
-          </w:rPr>
-          <w:delText xml:space="preserve">i.e., </w:delText>
-        </w:r>
-      </w:del>
-      <w:r>
-        <w:rPr>
-          <w:lang w:val="en-US"/>
-        </w:rPr>
-        <w:t>so that you can choose the strategy when the program runs.</w:t>
-      </w:r>
-      <w:ins w:id="18" w:author="Michael Sørensen Loft" w:date="2023-08-30T16:37:00Z">
-        <w:r>
-          <w:rPr>
-            <w:lang w:val="en-US"/>
-          </w:rPr>
-          <w:t xml:space="preserve"> Pressing the ‘</w:t>
-        </w:r>
-      </w:ins>
-      <w:ins w:id="19" w:author="Michael Sørensen Loft" w:date="2023-08-30T16:38:00Z">
-        <w:r>
-          <w:rPr>
-            <w:lang w:val="en-US"/>
-          </w:rPr>
-          <w:t>B</w:t>
-        </w:r>
-      </w:ins>
-      <w:ins w:id="20" w:author="Michael Sørensen Loft" w:date="2023-08-30T16:37:00Z">
-        <w:r>
-          <w:rPr>
-            <w:lang w:val="en-US"/>
-          </w:rPr>
-          <w:t xml:space="preserve">’ key shall make the program use the buzzer and pressing the </w:t>
-        </w:r>
-      </w:ins>
-      <w:ins w:id="21" w:author="Michael Sørensen Loft" w:date="2023-08-30T16:38:00Z">
-        <w:r>
-          <w:rPr>
-            <w:lang w:val="en-US"/>
-          </w:rPr>
-          <w:t>‘</w:t>
-        </w:r>
-        <w:r>
-          <w:rPr>
-            <w:lang w:val="en-US"/>
-          </w:rPr>
-          <w:t>L</w:t>
-        </w:r>
-        <w:r>
-          <w:rPr>
-            <w:lang w:val="en-US"/>
-          </w:rPr>
-          <w:t>’ key shall make the program use the light.</w:t>
-        </w:r>
-      </w:ins>
+      <w:r>
+        <w:rPr>
+          <w:lang w:val="en-US"/>
+        </w:rPr>
+        <w:t>Pressing the ‘</w:t>
+      </w:r>
+      <w:r>
+        <w:rPr>
+          <w:lang w:val="en-US"/>
+        </w:rPr>
+        <w:t>B</w:t>
+      </w:r>
+      <w:r>
+        <w:rPr>
+          <w:lang w:val="en-US"/>
+        </w:rPr>
+        <w:t>’ key shall make the program use the buzzer and pressing the ‘</w:t>
+      </w:r>
+      <w:r>
+        <w:rPr>
+          <w:lang w:val="en-US"/>
+        </w:rPr>
+        <w:t>L</w:t>
+      </w:r>
+      <w:r>
+        <w:rPr>
+          <w:lang w:val="en-US"/>
+        </w:rPr>
+        <w:t>’ key shall make the program use the light.</w:t>
+      </w:r>
     </w:p>
     <w:p>
       <w:pPr>
@@ -1241,7 +1156,19 @@
         <w:rPr>
           <w:lang w:val="en-US"/>
         </w:rPr>
-        <w:t>: Create a separate class for the filter. Method signature could look like</w:t>
+        <w:t xml:space="preserve">: Create a separate class for the filter. </w:t>
+      </w:r>
+      <w:r>
+        <w:rPr>
+          <w:lang w:val="en-US"/>
+        </w:rPr>
+        <w:t>The method</w:t>
+      </w:r>
+      <w:r>
+        <w:rPr>
+          <w:lang w:val="en-US"/>
+        </w:rPr>
+        <w:t xml:space="preserve"> signature could look like</w:t>
       </w:r>
     </w:p>
     <w:p>
@@ -1259,6 +1186,7 @@
         </w:rPr>
         <w:t xml:space="preserve">bool </w:t>
       </w:r>
+      <w:proofErr w:type="gramStart"/>
       <w:r>
         <w:rPr>
           <w:rFonts w:ascii="Consolas" w:hAnsi="Consolas" w:cs="Consolas"/>
@@ -1271,80 +1199,63 @@
           <w:rFonts w:ascii="Consolas" w:hAnsi="Consolas" w:cs="Consolas"/>
           <w:lang w:val="en-US"/>
         </w:rPr>
-        <w:t>ilter(bool sample)</w:t>
-      </w:r>
-    </w:p>
-    <w:p>
-      <w:pPr>
-        <w:rPr>
-          <w:ins w:id="22" w:author="Michael Sørensen Loft" w:date="2023-08-30T16:39:00Z"/>
-          <w:lang w:val="en-US"/>
-        </w:rPr>
-      </w:pPr>
-    </w:p>
-    <w:p>
-      <w:pPr>
-        <w:rPr>
-          <w:ins w:id="23" w:author="Michael Sørensen Loft" w:date="2023-08-30T16:39:00Z"/>
-          <w:lang w:val="en-US"/>
-        </w:rPr>
-      </w:pPr>
-      <w:ins w:id="24" w:author="Michael Sørensen Loft" w:date="2023-08-30T16:39:00Z">
-        <w:r>
-          <w:rPr>
-            <w:lang w:val="en-US"/>
-          </w:rPr>
-          <w:t xml:space="preserve">where the Filter method is called every time a new sample is read from the sensor. </w:t>
-        </w:r>
-      </w:ins>
-      <w:ins w:id="25" w:author="Michael Sørensen Loft" w:date="2023-08-30T16:40:00Z">
-        <w:r>
-          <w:rPr>
-            <w:lang w:val="en-US"/>
-          </w:rPr>
-          <w:t xml:space="preserve">The sample shall be the parameter passed to the method and the method shall return the filtered value. You have to </w:t>
-        </w:r>
-      </w:ins>
-      <w:ins w:id="26" w:author="Michael Sørensen Loft" w:date="2023-08-30T16:41:00Z">
-        <w:r>
-          <w:rPr>
-            <w:lang w:val="en-US"/>
-          </w:rPr>
-          <w:t>choose</w:t>
-        </w:r>
-      </w:ins>
-      <w:ins w:id="27" w:author="Michael Sørensen Loft" w:date="2023-08-30T16:40:00Z">
-        <w:r>
-          <w:rPr>
-            <w:lang w:val="en-US"/>
-          </w:rPr>
-          <w:t xml:space="preserve">, what the initial value should be: absent or present, because you need at least 3 samples to decide </w:t>
-        </w:r>
-      </w:ins>
-      <w:ins w:id="28" w:author="Michael Sørensen Loft" w:date="2023-08-30T16:41:00Z">
-        <w:r>
-          <w:rPr>
-            <w:lang w:val="en-US"/>
-          </w:rPr>
-          <w:t xml:space="preserve">the state based on the </w:t>
-        </w:r>
-      </w:ins>
-      <w:ins w:id="29" w:author="Michael Sørensen Loft" w:date="2023-08-30T16:42:00Z">
-        <w:r>
-          <w:rPr>
-            <w:lang w:val="en-US"/>
-          </w:rPr>
-          <w:t>samples from the presence sensor</w:t>
-        </w:r>
-      </w:ins>
-      <w:ins w:id="30" w:author="Michael Sørensen Loft" w:date="2023-08-30T16:41:00Z">
-        <w:r>
-          <w:rPr>
-            <w:lang w:val="en-US"/>
-          </w:rPr>
-          <w:t>.</w:t>
-        </w:r>
-      </w:ins>
+        <w:t>ilter(</w:t>
+      </w:r>
+      <w:proofErr w:type="gramEnd"/>
+      <w:r>
+        <w:rPr>
+          <w:rFonts w:ascii="Consolas" w:hAnsi="Consolas" w:cs="Consolas"/>
+          <w:lang w:val="en-US"/>
+        </w:rPr>
+        <w:t>bool sample)</w:t>
+      </w:r>
+    </w:p>
+    <w:p>
+      <w:pPr>
+        <w:rPr>
+          <w:ins w:id="1" w:author="Michael Sørensen Loft" w:date="2023-08-30T16:39:00Z"/>
+          <w:lang w:val="en-US"/>
+        </w:rPr>
+      </w:pPr>
+    </w:p>
+    <w:p>
+      <w:pPr>
+        <w:rPr>
+          <w:lang w:val="en-US"/>
+        </w:rPr>
+      </w:pPr>
+      <w:r>
+        <w:rPr>
+          <w:lang w:val="en-US"/>
+        </w:rPr>
+        <w:t xml:space="preserve">where the Filter method is called every </w:t>
+      </w:r>
+      <w:proofErr w:type="gramStart"/>
+      <w:r>
+        <w:rPr>
+          <w:lang w:val="en-US"/>
+        </w:rPr>
+        <w:t>time</w:t>
+      </w:r>
+      <w:proofErr w:type="gramEnd"/>
+      <w:r>
+        <w:rPr>
+          <w:lang w:val="en-US"/>
+        </w:rPr>
+        <w:t xml:space="preserve"> a new sample is read from the sensor. The sample shall be the parameter passed to the method and the method shall return the filtered value. You have to choose, what the initial value should be: absent or present, because you need at least 3 samples to decide </w:t>
+      </w:r>
+      <w:r>
+        <w:rPr>
+          <w:lang w:val="en-US"/>
+        </w:rPr>
+        <w:t>the state based on the samples from the presence sensor</w:t>
+      </w:r>
+      <w:r>
+        <w:rPr>
+          <w:lang w:val="en-US"/>
+        </w:rPr>
+        <w:t>.</w:t>
+      </w:r>
     </w:p>
     <w:p>
       <w:pPr>
@@ -1380,7 +1291,35 @@
         <w:rPr>
           <w:lang w:val="en-US"/>
         </w:rPr>
-        <w:t>The filtering is also a candidate for the application of the GoF Strategy. By applying the GoF Strategy, your software can contain two or more types of filtering:</w:t>
+        <w:t xml:space="preserve">The filtering is also a candidate for the application of the </w:t>
+      </w:r>
+      <w:proofErr w:type="spellStart"/>
+      <w:r>
+        <w:rPr>
+          <w:lang w:val="en-US"/>
+        </w:rPr>
+        <w:t>GoF</w:t>
+      </w:r>
+      <w:proofErr w:type="spellEnd"/>
+      <w:r>
+        <w:rPr>
+          <w:lang w:val="en-US"/>
+        </w:rPr>
+        <w:t xml:space="preserve"> Strategy. By applying the </w:t>
+      </w:r>
+      <w:proofErr w:type="spellStart"/>
+      <w:r>
+        <w:rPr>
+          <w:lang w:val="en-US"/>
+        </w:rPr>
+        <w:t>GoF</w:t>
+      </w:r>
+      <w:proofErr w:type="spellEnd"/>
+      <w:r>
+        <w:rPr>
+          <w:lang w:val="en-US"/>
+        </w:rPr>
+        <w:t xml:space="preserve"> Strategy, your software can contain two or more types of filtering:</w:t>
       </w:r>
     </w:p>
     <w:p>
@@ -1436,32 +1375,36 @@
     <w:p>
       <w:pPr>
         <w:rPr>
-          <w:ins w:id="31" w:author="Michael Sørensen Loft" w:date="2023-08-30T16:43:00Z"/>
-          <w:lang w:val="en-US"/>
-        </w:rPr>
-      </w:pPr>
-      <w:r>
-        <w:rPr>
-          <w:lang w:val="en-US"/>
-        </w:rPr>
-        <w:t>Update your design and refactor your software for the application of GoF Strategy, i.e., that it contains both ways of filtering</w:t>
-      </w:r>
-      <w:ins w:id="32" w:author="Michael Sørensen Loft" w:date="2023-08-30T16:42:00Z">
-        <w:r>
-          <w:rPr>
-            <w:lang w:val="en-US"/>
-          </w:rPr>
-          <w:t xml:space="preserve"> and the chosen filter can be changed whi</w:t>
-        </w:r>
-      </w:ins>
-      <w:ins w:id="33" w:author="Michael Sørensen Loft" w:date="2023-08-30T16:43:00Z">
-        <w:r>
-          <w:rPr>
-            <w:lang w:val="en-US"/>
-          </w:rPr>
-          <w:t>le the program runs</w:t>
-        </w:r>
-      </w:ins>
+          <w:ins w:id="2" w:author="Michael Sørensen Loft" w:date="2023-08-30T16:43:00Z"/>
+          <w:lang w:val="en-US"/>
+        </w:rPr>
+      </w:pPr>
+      <w:r>
+        <w:rPr>
+          <w:lang w:val="en-US"/>
+        </w:rPr>
+        <w:t xml:space="preserve">Update your design and refactor your software for the application of </w:t>
+      </w:r>
+      <w:proofErr w:type="spellStart"/>
+      <w:r>
+        <w:rPr>
+          <w:lang w:val="en-US"/>
+        </w:rPr>
+        <w:t>GoF</w:t>
+      </w:r>
+      <w:proofErr w:type="spellEnd"/>
+      <w:r>
+        <w:rPr>
+          <w:lang w:val="en-US"/>
+        </w:rPr>
+        <w:t xml:space="preserve"> Strategy, i.e., that it contains both ways of filtering</w:t>
+      </w:r>
+      <w:r>
+        <w:rPr>
+          <w:lang w:val="en-US"/>
+        </w:rPr>
+        <w:t xml:space="preserve"> and the chosen filter can be changed while the program runs</w:t>
+      </w:r>
       <w:r>
         <w:rPr>
           <w:lang w:val="en-US"/>
@@ -1475,8 +1418,6 @@
           <w:lang w:val="en-US"/>
         </w:rPr>
       </w:pPr>
-      <w:bookmarkStart w:id="34" w:name="_GoBack"/>
-      <w:bookmarkEnd w:id="34"/>
       <w:r>
         <w:rPr>
           <w:lang w:val="en-US"/>
@@ -1485,8 +1426,8 @@
       </w:r>
     </w:p>
     <w:sectPr>
-      <w:headerReference w:type="default" r:id="rId9"/>
-      <w:footerReference w:type="default" r:id="rId10"/>
+      <w:headerReference w:type="default" r:id="rId7"/>
+      <w:footerReference w:type="default" r:id="rId8"/>
       <w:pgSz w:w="11906" w:h="16838"/>
       <w:pgMar w:top="1560" w:right="1134" w:bottom="851" w:left="1134" w:header="708" w:footer="271" w:gutter="0"/>
       <w:cols w:space="708"/>
@@ -1496,35 +1437,8 @@
 </w:document>
 </file>
 
-<file path=word/comments.xml><?xml version="1.0" encoding="utf-8"?>
-<w:comments xmlns:wpc="http://schemas.microsoft.com/office/word/2010/wordprocessingCanvas" xmlns:cx="http://schemas.microsoft.com/office/drawing/2014/chartex" xmlns:cx1="http://schemas.microsoft.com/office/drawing/2015/9/8/chartex" xmlns:mc="http://schemas.openxmlformats.org/markup-compatibility/2006" xmlns:o="urn:schemas-microsoft-com:office:office" xmlns:r="http://schemas.openxmlformats.org/officeDocument/2006/relationships" xmlns:m="http://schemas.openxmlformats.org/officeDocument/2006/math" xmlns:v="urn:schemas-microsoft-com:vml" xmlns:wp14="http://schemas.microsoft.com/office/word/2010/wordprocessingDrawing" xmlns:wp="http://schemas.openxmlformats.org/drawingml/2006/wordprocessingDrawing" xmlns:w10="urn:schemas-microsoft-com:office:word" xmlns:w="http://schemas.openxmlformats.org/wordprocessingml/2006/main" xmlns:w14="http://schemas.microsoft.com/office/word/2010/wordml" xmlns:w15="http://schemas.microsoft.com/office/word/2012/wordml" xmlns:w16se="http://schemas.microsoft.com/office/word/2015/wordml/symex" xmlns:wpg="http://schemas.microsoft.com/office/word/2010/wordprocessingGroup" xmlns:wpi="http://schemas.microsoft.com/office/word/2010/wordprocessingInk" xmlns:wne="http://schemas.microsoft.com/office/word/2006/wordml" xmlns:wps="http://schemas.microsoft.com/office/word/2010/wordprocessingShape" mc:Ignorable="w14 w15 w16se wp14">
-  <w:comment w:id="2" w:author="Michael Sørensen Loft" w:date="2023-08-30T16:34:00Z" w:initials="ML">
-    <w:p>
-      <w:pPr>
-        <w:pStyle w:val="CommentText"/>
-      </w:pPr>
-      <w:r>
-        <w:rPr>
-          <w:rStyle w:val="CommentReference"/>
-        </w:rPr>
-        <w:annotationRef/>
-      </w:r>
-      <w:r>
-        <w:t>Jeg tror vi skal give dem en program.cs også, med et loop som tester for consoleinput. Så de kun skal koncentrere sig om at implementere strategy.</w:t>
-      </w:r>
-    </w:p>
-  </w:comment>
-</w:comments>
-</file>
-
-<file path=word/commentsExtended.xml><?xml version="1.0" encoding="utf-8"?>
-<w15:commentsEx xmlns:wpc="http://schemas.microsoft.com/office/word/2010/wordprocessingCanvas" xmlns:cx="http://schemas.microsoft.com/office/drawing/2014/chartex" xmlns:cx1="http://schemas.microsoft.com/office/drawing/2015/9/8/chartex" xmlns:mc="http://schemas.openxmlformats.org/markup-compatibility/2006" xmlns:o="urn:schemas-microsoft-com:office:office" xmlns:r="http://schemas.openxmlformats.org/officeDocument/2006/relationships" xmlns:m="http://schemas.openxmlformats.org/officeDocument/2006/math" xmlns:v="urn:schemas-microsoft-com:vml" xmlns:wp14="http://schemas.microsoft.com/office/word/2010/wordprocessingDrawing" xmlns:wp="http://schemas.openxmlformats.org/drawingml/2006/wordprocessingDrawing" xmlns:w10="urn:schemas-microsoft-com:office:word" xmlns:w="http://schemas.openxmlformats.org/wordprocessingml/2006/main" xmlns:w14="http://schemas.microsoft.com/office/word/2010/wordml" xmlns:w15="http://schemas.microsoft.com/office/word/2012/wordml" xmlns:w16se="http://schemas.microsoft.com/office/word/2015/wordml/symex" xmlns:wpg="http://schemas.microsoft.com/office/word/2010/wordprocessingGroup" xmlns:wpi="http://schemas.microsoft.com/office/word/2010/wordprocessingInk" xmlns:wne="http://schemas.microsoft.com/office/word/2006/wordml" xmlns:wps="http://schemas.microsoft.com/office/word/2010/wordprocessingShape" mc:Ignorable="w14 w15 w16se wp14">
-  <w15:commentEx w15:paraId="10FE4C3B" w15:done="0"/>
-</w15:commentsEx>
-</file>
-
 <file path=word/endnotes.xml><?xml version="1.0" encoding="utf-8"?>
-<w:endnotes xmlns:wpc="http://schemas.microsoft.com/office/word/2010/wordprocessingCanvas" xmlns:cx="http://schemas.microsoft.com/office/drawing/2014/chartex" xmlns:cx1="http://schemas.microsoft.com/office/drawing/2015/9/8/chartex" xmlns:mc="http://schemas.openxmlformats.org/markup-compatibility/2006" xmlns:o="urn:schemas-microsoft-com:office:office" xmlns:r="http://schemas.openxmlformats.org/officeDocument/2006/relationships" xmlns:m="http://schemas.openxmlformats.org/officeDocument/2006/math" xmlns:v="urn:schemas-microsoft-com:vml" xmlns:wp14="http://schemas.microsoft.com/office/word/2010/wordprocessingDrawing" xmlns:wp="http://schemas.openxmlformats.org/drawingml/2006/wordprocessingDrawing" xmlns:w10="urn:schemas-microsoft-com:office:word" xmlns:w="http://schemas.openxmlformats.org/wordprocessingml/2006/main" xmlns:w14="http://schemas.microsoft.com/office/word/2010/wordml" xmlns:w15="http://schemas.microsoft.com/office/word/2012/wordml" xmlns:w16se="http://schemas.microsoft.com/office/word/2015/wordml/symex" xmlns:wpg="http://schemas.microsoft.com/office/word/2010/wordprocessingGroup" xmlns:wpi="http://schemas.microsoft.com/office/word/2010/wordprocessingInk" xmlns:wne="http://schemas.microsoft.com/office/word/2006/wordml" xmlns:wps="http://schemas.microsoft.com/office/word/2010/wordprocessingShape" mc:Ignorable="w14 w15 w16se wp14">
+<w:endnotes xmlns:wpc="http://schemas.microsoft.com/office/word/2010/wordprocessingCanvas" xmlns:cx="http://schemas.microsoft.com/office/drawing/2014/chartex" xmlns:cx1="http://schemas.microsoft.com/office/drawing/2015/9/8/chartex" xmlns:cx2="http://schemas.microsoft.com/office/drawing/2015/10/21/chartex" xmlns:cx3="http://schemas.microsoft.com/office/drawing/2016/5/9/chartex" xmlns:cx4="http://schemas.microsoft.com/office/drawing/2016/5/10/chartex" xmlns:cx5="http://schemas.microsoft.com/office/drawing/2016/5/11/chartex" xmlns:cx6="http://schemas.microsoft.com/office/drawing/2016/5/12/chartex" xmlns:cx7="http://schemas.microsoft.com/office/drawing/2016/5/13/chartex" xmlns:cx8="http://schemas.microsoft.com/office/drawing/2016/5/14/chartex" xmlns:mc="http://schemas.openxmlformats.org/markup-compatibility/2006" xmlns:aink="http://schemas.microsoft.com/office/drawing/2016/ink" xmlns:am3d="http://schemas.microsoft.com/office/drawing/2017/model3d" xmlns:o="urn:schemas-microsoft-com:office:office" xmlns:oel="http://schemas.microsoft.com/office/2019/extlst" xmlns:r="http://schemas.openxmlformats.org/officeDocument/2006/relationships" xmlns:m="http://schemas.openxmlformats.org/officeDocument/2006/math" xmlns:v="urn:schemas-microsoft-com:vml" xmlns:wp14="http://schemas.microsoft.com/office/word/2010/wordprocessingDrawing" xmlns:wp="http://schemas.openxmlformats.org/drawingml/2006/wordprocessingDrawing" xmlns:w10="urn:schemas-microsoft-com:office:word" xmlns:w="http://schemas.openxmlformats.org/wordprocessingml/2006/main" xmlns:w14="http://schemas.microsoft.com/office/word/2010/wordml" xmlns:w15="http://schemas.microsoft.com/office/word/2012/wordml" xmlns:w16cex="http://schemas.microsoft.com/office/word/2018/wordml/cex" xmlns:w16cid="http://schemas.microsoft.com/office/word/2016/wordml/cid" xmlns:w16="http://schemas.microsoft.com/office/word/2018/wordml" xmlns:w16sdtdh="http://schemas.microsoft.com/office/word/2020/wordml/sdtdatahash" xmlns:w16se="http://schemas.microsoft.com/office/word/2015/wordml/symex" xmlns:wpg="http://schemas.microsoft.com/office/word/2010/wordprocessingGroup" xmlns:wpi="http://schemas.microsoft.com/office/word/2010/wordprocessingInk" xmlns:wne="http://schemas.microsoft.com/office/word/2006/wordml" xmlns:wps="http://schemas.microsoft.com/office/word/2010/wordprocessingShape" mc:Ignorable="w14 w15 w16se w16cid w16 w16cex w16sdtdh wp14">
   <w:endnote w:type="separator" w:id="-1">
     <w:p>
       <w:r>
@@ -1543,7 +1457,7 @@
 </file>
 
 <file path=word/footer1.xml><?xml version="1.0" encoding="utf-8"?>
-<w:ftr xmlns:wpc="http://schemas.microsoft.com/office/word/2010/wordprocessingCanvas" xmlns:cx="http://schemas.microsoft.com/office/drawing/2014/chartex" xmlns:cx1="http://schemas.microsoft.com/office/drawing/2015/9/8/chartex" xmlns:mc="http://schemas.openxmlformats.org/markup-compatibility/2006" xmlns:o="urn:schemas-microsoft-com:office:office" xmlns:r="http://schemas.openxmlformats.org/officeDocument/2006/relationships" xmlns:m="http://schemas.openxmlformats.org/officeDocument/2006/math" xmlns:v="urn:schemas-microsoft-com:vml" xmlns:wp14="http://schemas.microsoft.com/office/word/2010/wordprocessingDrawing" xmlns:wp="http://schemas.openxmlformats.org/drawingml/2006/wordprocessingDrawing" xmlns:w10="urn:schemas-microsoft-com:office:word" xmlns:w="http://schemas.openxmlformats.org/wordprocessingml/2006/main" xmlns:w14="http://schemas.microsoft.com/office/word/2010/wordml" xmlns:w15="http://schemas.microsoft.com/office/word/2012/wordml" xmlns:w16se="http://schemas.microsoft.com/office/word/2015/wordml/symex" xmlns:wpg="http://schemas.microsoft.com/office/word/2010/wordprocessingGroup" xmlns:wpi="http://schemas.microsoft.com/office/word/2010/wordprocessingInk" xmlns:wne="http://schemas.microsoft.com/office/word/2006/wordml" xmlns:wps="http://schemas.microsoft.com/office/word/2010/wordprocessingShape" mc:Ignorable="w14 w15 w16se wp14">
+<w:ftr xmlns:wpc="http://schemas.microsoft.com/office/word/2010/wordprocessingCanvas" xmlns:cx="http://schemas.microsoft.com/office/drawing/2014/chartex" xmlns:cx1="http://schemas.microsoft.com/office/drawing/2015/9/8/chartex" xmlns:cx2="http://schemas.microsoft.com/office/drawing/2015/10/21/chartex" xmlns:cx3="http://schemas.microsoft.com/office/drawing/2016/5/9/chartex" xmlns:cx4="http://schemas.microsoft.com/office/drawing/2016/5/10/chartex" xmlns:cx5="http://schemas.microsoft.com/office/drawing/2016/5/11/chartex" xmlns:cx6="http://schemas.microsoft.com/office/drawing/2016/5/12/chartex" xmlns:cx7="http://schemas.microsoft.com/office/drawing/2016/5/13/chartex" xmlns:cx8="http://schemas.microsoft.com/office/drawing/2016/5/14/chartex" xmlns:mc="http://schemas.openxmlformats.org/markup-compatibility/2006" xmlns:aink="http://schemas.microsoft.com/office/drawing/2016/ink" xmlns:am3d="http://schemas.microsoft.com/office/drawing/2017/model3d" xmlns:o="urn:schemas-microsoft-com:office:office" xmlns:oel="http://schemas.microsoft.com/office/2019/extlst" xmlns:r="http://schemas.openxmlformats.org/officeDocument/2006/relationships" xmlns:m="http://schemas.openxmlformats.org/officeDocument/2006/math" xmlns:v="urn:schemas-microsoft-com:vml" xmlns:wp14="http://schemas.microsoft.com/office/word/2010/wordprocessingDrawing" xmlns:wp="http://schemas.openxmlformats.org/drawingml/2006/wordprocessingDrawing" xmlns:w10="urn:schemas-microsoft-com:office:word" xmlns:w="http://schemas.openxmlformats.org/wordprocessingml/2006/main" xmlns:w14="http://schemas.microsoft.com/office/word/2010/wordml" xmlns:w15="http://schemas.microsoft.com/office/word/2012/wordml" xmlns:w16cex="http://schemas.microsoft.com/office/word/2018/wordml/cex" xmlns:w16cid="http://schemas.microsoft.com/office/word/2016/wordml/cid" xmlns:w16="http://schemas.microsoft.com/office/word/2018/wordml" xmlns:w16sdtdh="http://schemas.microsoft.com/office/word/2020/wordml/sdtdatahash" xmlns:w16se="http://schemas.microsoft.com/office/word/2015/wordml/symex" xmlns:wpg="http://schemas.microsoft.com/office/word/2010/wordprocessingGroup" xmlns:wpi="http://schemas.microsoft.com/office/word/2010/wordprocessingInk" xmlns:wne="http://schemas.microsoft.com/office/word/2006/wordml" xmlns:wps="http://schemas.microsoft.com/office/word/2010/wordprocessingShape" mc:Ignorable="w14 w15 w16se w16cid w16 w16cex w16sdtdh wp14">
   <w:sdt>
     <w:sdtPr>
       <w:rPr>
@@ -1709,7 +1623,7 @@
 </file>
 
 <file path=word/footnotes.xml><?xml version="1.0" encoding="utf-8"?>
-<w:footnotes xmlns:wpc="http://schemas.microsoft.com/office/word/2010/wordprocessingCanvas" xmlns:cx="http://schemas.microsoft.com/office/drawing/2014/chartex" xmlns:cx1="http://schemas.microsoft.com/office/drawing/2015/9/8/chartex" xmlns:mc="http://schemas.openxmlformats.org/markup-compatibility/2006" xmlns:o="urn:schemas-microsoft-com:office:office" xmlns:r="http://schemas.openxmlformats.org/officeDocument/2006/relationships" xmlns:m="http://schemas.openxmlformats.org/officeDocument/2006/math" xmlns:v="urn:schemas-microsoft-com:vml" xmlns:wp14="http://schemas.microsoft.com/office/word/2010/wordprocessingDrawing" xmlns:wp="http://schemas.openxmlformats.org/drawingml/2006/wordprocessingDrawing" xmlns:w10="urn:schemas-microsoft-com:office:word" xmlns:w="http://schemas.openxmlformats.org/wordprocessingml/2006/main" xmlns:w14="http://schemas.microsoft.com/office/word/2010/wordml" xmlns:w15="http://schemas.microsoft.com/office/word/2012/wordml" xmlns:w16se="http://schemas.microsoft.com/office/word/2015/wordml/symex" xmlns:wpg="http://schemas.microsoft.com/office/word/2010/wordprocessingGroup" xmlns:wpi="http://schemas.microsoft.com/office/word/2010/wordprocessingInk" xmlns:wne="http://schemas.microsoft.com/office/word/2006/wordml" xmlns:wps="http://schemas.microsoft.com/office/word/2010/wordprocessingShape" mc:Ignorable="w14 w15 w16se wp14">
+<w:footnotes xmlns:wpc="http://schemas.microsoft.com/office/word/2010/wordprocessingCanvas" xmlns:cx="http://schemas.microsoft.com/office/drawing/2014/chartex" xmlns:cx1="http://schemas.microsoft.com/office/drawing/2015/9/8/chartex" xmlns:cx2="http://schemas.microsoft.com/office/drawing/2015/10/21/chartex" xmlns:cx3="http://schemas.microsoft.com/office/drawing/2016/5/9/chartex" xmlns:cx4="http://schemas.microsoft.com/office/drawing/2016/5/10/chartex" xmlns:cx5="http://schemas.microsoft.com/office/drawing/2016/5/11/chartex" xmlns:cx6="http://schemas.microsoft.com/office/drawing/2016/5/12/chartex" xmlns:cx7="http://schemas.microsoft.com/office/drawing/2016/5/13/chartex" xmlns:cx8="http://schemas.microsoft.com/office/drawing/2016/5/14/chartex" xmlns:mc="http://schemas.openxmlformats.org/markup-compatibility/2006" xmlns:aink="http://schemas.microsoft.com/office/drawing/2016/ink" xmlns:am3d="http://schemas.microsoft.com/office/drawing/2017/model3d" xmlns:o="urn:schemas-microsoft-com:office:office" xmlns:oel="http://schemas.microsoft.com/office/2019/extlst" xmlns:r="http://schemas.openxmlformats.org/officeDocument/2006/relationships" xmlns:m="http://schemas.openxmlformats.org/officeDocument/2006/math" xmlns:v="urn:schemas-microsoft-com:vml" xmlns:wp14="http://schemas.microsoft.com/office/word/2010/wordprocessingDrawing" xmlns:wp="http://schemas.openxmlformats.org/drawingml/2006/wordprocessingDrawing" xmlns:w10="urn:schemas-microsoft-com:office:word" xmlns:w="http://schemas.openxmlformats.org/wordprocessingml/2006/main" xmlns:w14="http://schemas.microsoft.com/office/word/2010/wordml" xmlns:w15="http://schemas.microsoft.com/office/word/2012/wordml" xmlns:w16cex="http://schemas.microsoft.com/office/word/2018/wordml/cex" xmlns:w16cid="http://schemas.microsoft.com/office/word/2016/wordml/cid" xmlns:w16="http://schemas.microsoft.com/office/word/2018/wordml" xmlns:w16sdtdh="http://schemas.microsoft.com/office/word/2020/wordml/sdtdatahash" xmlns:w16se="http://schemas.microsoft.com/office/word/2015/wordml/symex" xmlns:wpg="http://schemas.microsoft.com/office/word/2010/wordprocessingGroup" xmlns:wpi="http://schemas.microsoft.com/office/word/2010/wordprocessingInk" xmlns:wne="http://schemas.microsoft.com/office/word/2006/wordml" xmlns:wps="http://schemas.microsoft.com/office/word/2010/wordprocessingShape" mc:Ignorable="w14 w15 w16se w16cid w16 w16cex w16sdtdh wp14">
   <w:footnote w:type="separator" w:id="-1">
     <w:p>
       <w:r>
@@ -1728,7 +1642,7 @@
 </file>
 
 <file path=word/header1.xml><?xml version="1.0" encoding="utf-8"?>
-<w:hdr xmlns:wpc="http://schemas.microsoft.com/office/word/2010/wordprocessingCanvas" xmlns:cx="http://schemas.microsoft.com/office/drawing/2014/chartex" xmlns:cx1="http://schemas.microsoft.com/office/drawing/2015/9/8/chartex" xmlns:mc="http://schemas.openxmlformats.org/markup-compatibility/2006" xmlns:o="urn:schemas-microsoft-com:office:office" xmlns:r="http://schemas.openxmlformats.org/officeDocument/2006/relationships" xmlns:m="http://schemas.openxmlformats.org/officeDocument/2006/math" xmlns:v="urn:schemas-microsoft-com:vml" xmlns:wp14="http://schemas.microsoft.com/office/word/2010/wordprocessingDrawing" xmlns:wp="http://schemas.openxmlformats.org/drawingml/2006/wordprocessingDrawing" xmlns:w10="urn:schemas-microsoft-com:office:word" xmlns:w="http://schemas.openxmlformats.org/wordprocessingml/2006/main" xmlns:w14="http://schemas.microsoft.com/office/word/2010/wordml" xmlns:w15="http://schemas.microsoft.com/office/word/2012/wordml" xmlns:w16se="http://schemas.microsoft.com/office/word/2015/wordml/symex" xmlns:wpg="http://schemas.microsoft.com/office/word/2010/wordprocessingGroup" xmlns:wpi="http://schemas.microsoft.com/office/word/2010/wordprocessingInk" xmlns:wne="http://schemas.microsoft.com/office/word/2006/wordml" xmlns:wps="http://schemas.microsoft.com/office/word/2010/wordprocessingShape" mc:Ignorable="w14 w15 w16se wp14">
+<w:hdr xmlns:wpc="http://schemas.microsoft.com/office/word/2010/wordprocessingCanvas" xmlns:cx="http://schemas.microsoft.com/office/drawing/2014/chartex" xmlns:cx1="http://schemas.microsoft.com/office/drawing/2015/9/8/chartex" xmlns:cx2="http://schemas.microsoft.com/office/drawing/2015/10/21/chartex" xmlns:cx3="http://schemas.microsoft.com/office/drawing/2016/5/9/chartex" xmlns:cx4="http://schemas.microsoft.com/office/drawing/2016/5/10/chartex" xmlns:cx5="http://schemas.microsoft.com/office/drawing/2016/5/11/chartex" xmlns:cx6="http://schemas.microsoft.com/office/drawing/2016/5/12/chartex" xmlns:cx7="http://schemas.microsoft.com/office/drawing/2016/5/13/chartex" xmlns:cx8="http://schemas.microsoft.com/office/drawing/2016/5/14/chartex" xmlns:mc="http://schemas.openxmlformats.org/markup-compatibility/2006" xmlns:aink="http://schemas.microsoft.com/office/drawing/2016/ink" xmlns:am3d="http://schemas.microsoft.com/office/drawing/2017/model3d" xmlns:o="urn:schemas-microsoft-com:office:office" xmlns:oel="http://schemas.microsoft.com/office/2019/extlst" xmlns:r="http://schemas.openxmlformats.org/officeDocument/2006/relationships" xmlns:m="http://schemas.openxmlformats.org/officeDocument/2006/math" xmlns:v="urn:schemas-microsoft-com:vml" xmlns:wp14="http://schemas.microsoft.com/office/word/2010/wordprocessingDrawing" xmlns:wp="http://schemas.openxmlformats.org/drawingml/2006/wordprocessingDrawing" xmlns:w10="urn:schemas-microsoft-com:office:word" xmlns:w="http://schemas.openxmlformats.org/wordprocessingml/2006/main" xmlns:w14="http://schemas.microsoft.com/office/word/2010/wordml" xmlns:w15="http://schemas.microsoft.com/office/word/2012/wordml" xmlns:w16cex="http://schemas.microsoft.com/office/word/2018/wordml/cex" xmlns:w16cid="http://schemas.microsoft.com/office/word/2016/wordml/cid" xmlns:w16="http://schemas.microsoft.com/office/word/2018/wordml" xmlns:w16sdtdh="http://schemas.microsoft.com/office/word/2020/wordml/sdtdatahash" xmlns:w16se="http://schemas.microsoft.com/office/word/2015/wordml/symex" xmlns:wpg="http://schemas.microsoft.com/office/word/2010/wordprocessingGroup" xmlns:wpi="http://schemas.microsoft.com/office/word/2010/wordprocessingInk" xmlns:wne="http://schemas.microsoft.com/office/word/2006/wordml" xmlns:wps="http://schemas.microsoft.com/office/word/2010/wordprocessingShape" mc:Ignorable="w14 w15 w16se w16cid w16 w16cex w16sdtdh wp14">
   <w:p>
     <w:pPr>
       <w:pStyle w:val="Header"/>
@@ -1902,7 +1816,7 @@
             </wp:anchor>
           </w:drawing>
         </mc:Choice>
-        <mc:Fallback xmlns:w16sdtdh="http://schemas.microsoft.com/office/word/2020/wordml/sdtdatahash" xmlns:w16="http://schemas.microsoft.com/office/word/2018/wordml" xmlns:w16cid="http://schemas.microsoft.com/office/word/2016/wordml/cid" xmlns:w16cex="http://schemas.microsoft.com/office/word/2018/wordml/cex" xmlns:oel="http://schemas.microsoft.com/office/2019/extlst" xmlns:am3d="http://schemas.microsoft.com/office/drawing/2017/model3d" xmlns:aink="http://schemas.microsoft.com/office/drawing/2016/ink" xmlns:cx8="http://schemas.microsoft.com/office/drawing/2016/5/14/chartex" xmlns:cx7="http://schemas.microsoft.com/office/drawing/2016/5/13/chartex" xmlns:cx6="http://schemas.microsoft.com/office/drawing/2016/5/12/chartex" xmlns:cx5="http://schemas.microsoft.com/office/drawing/2016/5/11/chartex" xmlns:cx4="http://schemas.microsoft.com/office/drawing/2016/5/10/chartex" xmlns:cx3="http://schemas.microsoft.com/office/drawing/2016/5/9/chartex" xmlns:cx2="http://schemas.microsoft.com/office/drawing/2015/10/21/chartex">
+        <mc:Fallback>
           <w:pict>
             <v:line w14:anchorId="1532E998" id="Straight Connector 2" o:spid="_x0000_s1026" style="position:absolute;z-index:251657216;visibility:visible;mso-wrap-style:square;mso-width-percent:0;mso-wrap-distance-left:9pt;mso-wrap-distance-top:0;mso-wrap-distance-right:9pt;mso-wrap-distance-bottom:0;mso-position-horizontal:absolute;mso-position-horizontal-relative:text;mso-position-vertical:absolute;mso-position-vertical-relative:text;mso-width-percent:0;mso-width-relative:margin" from="-.15pt,25.95pt" to="480.9pt,25.95pt" o:gfxdata="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" strokecolor="#003d85" strokeweight=".25pt"/>
           </w:pict>
@@ -1944,7 +1858,7 @@
 </file>
 
 <file path=word/numbering.xml><?xml version="1.0" encoding="utf-8"?>
-<w:numbering xmlns:wpc="http://schemas.microsoft.com/office/word/2010/wordprocessingCanvas" xmlns:cx="http://schemas.microsoft.com/office/drawing/2014/chartex" xmlns:cx1="http://schemas.microsoft.com/office/drawing/2015/9/8/chartex" xmlns:mc="http://schemas.openxmlformats.org/markup-compatibility/2006" xmlns:o="urn:schemas-microsoft-com:office:office" xmlns:r="http://schemas.openxmlformats.org/officeDocument/2006/relationships" xmlns:m="http://schemas.openxmlformats.org/officeDocument/2006/math" xmlns:v="urn:schemas-microsoft-com:vml" xmlns:wp14="http://schemas.microsoft.com/office/word/2010/wordprocessingDrawing" xmlns:wp="http://schemas.openxmlformats.org/drawingml/2006/wordprocessingDrawing" xmlns:w10="urn:schemas-microsoft-com:office:word" xmlns:w="http://schemas.openxmlformats.org/wordprocessingml/2006/main" xmlns:w14="http://schemas.microsoft.com/office/word/2010/wordml" xmlns:w15="http://schemas.microsoft.com/office/word/2012/wordml" xmlns:w16se="http://schemas.microsoft.com/office/word/2015/wordml/symex" xmlns:wpg="http://schemas.microsoft.com/office/word/2010/wordprocessingGroup" xmlns:wpi="http://schemas.microsoft.com/office/word/2010/wordprocessingInk" xmlns:wne="http://schemas.microsoft.com/office/word/2006/wordml" xmlns:wps="http://schemas.microsoft.com/office/word/2010/wordprocessingShape" mc:Ignorable="w14 w15 w16se wp14">
+<w:numbering xmlns:wpc="http://schemas.microsoft.com/office/word/2010/wordprocessingCanvas" xmlns:cx="http://schemas.microsoft.com/office/drawing/2014/chartex" xmlns:cx1="http://schemas.microsoft.com/office/drawing/2015/9/8/chartex" xmlns:cx2="http://schemas.microsoft.com/office/drawing/2015/10/21/chartex" xmlns:cx3="http://schemas.microsoft.com/office/drawing/2016/5/9/chartex" xmlns:cx4="http://schemas.microsoft.com/office/drawing/2016/5/10/chartex" xmlns:cx5="http://schemas.microsoft.com/office/drawing/2016/5/11/chartex" xmlns:cx6="http://schemas.microsoft.com/office/drawing/2016/5/12/chartex" xmlns:cx7="http://schemas.microsoft.com/office/drawing/2016/5/13/chartex" xmlns:cx8="http://schemas.microsoft.com/office/drawing/2016/5/14/chartex" xmlns:mc="http://schemas.openxmlformats.org/markup-compatibility/2006" xmlns:aink="http://schemas.microsoft.com/office/drawing/2016/ink" xmlns:am3d="http://schemas.microsoft.com/office/drawing/2017/model3d" xmlns:o="urn:schemas-microsoft-com:office:office" xmlns:oel="http://schemas.microsoft.com/office/2019/extlst" xmlns:r="http://schemas.openxmlformats.org/officeDocument/2006/relationships" xmlns:m="http://schemas.openxmlformats.org/officeDocument/2006/math" xmlns:v="urn:schemas-microsoft-com:vml" xmlns:wp14="http://schemas.microsoft.com/office/word/2010/wordprocessingDrawing" xmlns:wp="http://schemas.openxmlformats.org/drawingml/2006/wordprocessingDrawing" xmlns:w10="urn:schemas-microsoft-com:office:word" xmlns:w="http://schemas.openxmlformats.org/wordprocessingml/2006/main" xmlns:w14="http://schemas.microsoft.com/office/word/2010/wordml" xmlns:w15="http://schemas.microsoft.com/office/word/2012/wordml" xmlns:w16cex="http://schemas.microsoft.com/office/word/2018/wordml/cex" xmlns:w16cid="http://schemas.microsoft.com/office/word/2016/wordml/cid" xmlns:w16="http://schemas.microsoft.com/office/word/2018/wordml" xmlns:w16sdtdh="http://schemas.microsoft.com/office/word/2020/wordml/sdtdatahash" xmlns:w16se="http://schemas.microsoft.com/office/word/2015/wordml/symex" xmlns:wpg="http://schemas.microsoft.com/office/word/2010/wordprocessingGroup" xmlns:wpi="http://schemas.microsoft.com/office/word/2010/wordprocessingInk" xmlns:wne="http://schemas.microsoft.com/office/word/2006/wordml" xmlns:wps="http://schemas.microsoft.com/office/word/2010/wordprocessingShape" mc:Ignorable="w14 w15 w16se w16cid w16 w16cex w16sdtdh wp14">
   <w:abstractNum w:abstractNumId="0" w15:restartNumberingAfterBreak="0">
     <w:nsid w:val="2DFB2120"/>
     <w:multiLevelType w:val="hybridMultilevel"/>
@@ -2825,68 +2739,68 @@
       </w:rPr>
     </w:lvl>
   </w:abstractNum>
-  <w:num w:numId="1">
+  <w:num w:numId="1" w16cid:durableId="1719160455">
     <w:abstractNumId w:val="3"/>
   </w:num>
-  <w:num w:numId="2">
+  <w:num w:numId="2" w16cid:durableId="1963683244">
     <w:abstractNumId w:val="3"/>
   </w:num>
-  <w:num w:numId="3">
+  <w:num w:numId="3" w16cid:durableId="46417735">
     <w:abstractNumId w:val="3"/>
   </w:num>
-  <w:num w:numId="4">
+  <w:num w:numId="4" w16cid:durableId="628129396">
     <w:abstractNumId w:val="3"/>
   </w:num>
-  <w:num w:numId="5">
+  <w:num w:numId="5" w16cid:durableId="734476824">
     <w:abstractNumId w:val="3"/>
   </w:num>
-  <w:num w:numId="6">
+  <w:num w:numId="6" w16cid:durableId="1127814098">
     <w:abstractNumId w:val="3"/>
   </w:num>
-  <w:num w:numId="7">
+  <w:num w:numId="7" w16cid:durableId="1480462127">
     <w:abstractNumId w:val="3"/>
   </w:num>
-  <w:num w:numId="8">
+  <w:num w:numId="8" w16cid:durableId="1386292546">
     <w:abstractNumId w:val="3"/>
   </w:num>
-  <w:num w:numId="9">
+  <w:num w:numId="9" w16cid:durableId="606500991">
     <w:abstractNumId w:val="3"/>
   </w:num>
-  <w:num w:numId="10">
+  <w:num w:numId="10" w16cid:durableId="232744415">
     <w:abstractNumId w:val="3"/>
   </w:num>
-  <w:num w:numId="11">
+  <w:num w:numId="11" w16cid:durableId="1192768338">
     <w:abstractNumId w:val="3"/>
   </w:num>
-  <w:num w:numId="12">
+  <w:num w:numId="12" w16cid:durableId="99645911">
     <w:abstractNumId w:val="3"/>
   </w:num>
-  <w:num w:numId="13">
+  <w:num w:numId="13" w16cid:durableId="1703359651">
     <w:abstractNumId w:val="0"/>
   </w:num>
-  <w:num w:numId="14">
+  <w:num w:numId="14" w16cid:durableId="369692349">
     <w:abstractNumId w:val="7"/>
   </w:num>
-  <w:num w:numId="15">
+  <w:num w:numId="15" w16cid:durableId="956253038">
     <w:abstractNumId w:val="4"/>
   </w:num>
-  <w:num w:numId="16">
+  <w:num w:numId="16" w16cid:durableId="2124153485">
     <w:abstractNumId w:val="1"/>
   </w:num>
-  <w:num w:numId="17">
+  <w:num w:numId="17" w16cid:durableId="1071540117">
     <w:abstractNumId w:val="5"/>
   </w:num>
-  <w:num w:numId="18">
+  <w:num w:numId="18" w16cid:durableId="355080607">
     <w:abstractNumId w:val="2"/>
   </w:num>
-  <w:num w:numId="19">
+  <w:num w:numId="19" w16cid:durableId="943801144">
     <w:abstractNumId w:val="6"/>
   </w:num>
 </w:numbering>
 </file>
 
 <file path=word/people.xml><?xml version="1.0" encoding="utf-8"?>
-<w15:people xmlns:wpc="http://schemas.microsoft.com/office/word/2010/wordprocessingCanvas" xmlns:cx="http://schemas.microsoft.com/office/drawing/2014/chartex" xmlns:cx1="http://schemas.microsoft.com/office/drawing/2015/9/8/chartex" xmlns:mc="http://schemas.openxmlformats.org/markup-compatibility/2006" xmlns:o="urn:schemas-microsoft-com:office:office" xmlns:r="http://schemas.openxmlformats.org/officeDocument/2006/relationships" xmlns:m="http://schemas.openxmlformats.org/officeDocument/2006/math" xmlns:v="urn:schemas-microsoft-com:vml" xmlns:wp14="http://schemas.microsoft.com/office/word/2010/wordprocessingDrawing" xmlns:wp="http://schemas.openxmlformats.org/drawingml/2006/wordprocessingDrawing" xmlns:w10="urn:schemas-microsoft-com:office:word" xmlns:w="http://schemas.openxmlformats.org/wordprocessingml/2006/main" xmlns:w14="http://schemas.microsoft.com/office/word/2010/wordml" xmlns:w15="http://schemas.microsoft.com/office/word/2012/wordml" xmlns:w16se="http://schemas.microsoft.com/office/word/2015/wordml/symex" xmlns:wpg="http://schemas.microsoft.com/office/word/2010/wordprocessingGroup" xmlns:wpi="http://schemas.microsoft.com/office/word/2010/wordprocessingInk" xmlns:wne="http://schemas.microsoft.com/office/word/2006/wordml" xmlns:wps="http://schemas.microsoft.com/office/word/2010/wordprocessingShape" mc:Ignorable="w14 w15 w16se wp14">
+<w15:people xmlns:wpc="http://schemas.microsoft.com/office/word/2010/wordprocessingCanvas" xmlns:cx="http://schemas.microsoft.com/office/drawing/2014/chartex" xmlns:cx1="http://schemas.microsoft.com/office/drawing/2015/9/8/chartex" xmlns:cx2="http://schemas.microsoft.com/office/drawing/2015/10/21/chartex" xmlns:cx3="http://schemas.microsoft.com/office/drawing/2016/5/9/chartex" xmlns:cx4="http://schemas.microsoft.com/office/drawing/2016/5/10/chartex" xmlns:cx5="http://schemas.microsoft.com/office/drawing/2016/5/11/chartex" xmlns:cx6="http://schemas.microsoft.com/office/drawing/2016/5/12/chartex" xmlns:cx7="http://schemas.microsoft.com/office/drawing/2016/5/13/chartex" xmlns:cx8="http://schemas.microsoft.com/office/drawing/2016/5/14/chartex" xmlns:mc="http://schemas.openxmlformats.org/markup-compatibility/2006" xmlns:aink="http://schemas.microsoft.com/office/drawing/2016/ink" xmlns:am3d="http://schemas.microsoft.com/office/drawing/2017/model3d" xmlns:o="urn:schemas-microsoft-com:office:office" xmlns:oel="http://schemas.microsoft.com/office/2019/extlst" xmlns:r="http://schemas.openxmlformats.org/officeDocument/2006/relationships" xmlns:m="http://schemas.openxmlformats.org/officeDocument/2006/math" xmlns:v="urn:schemas-microsoft-com:vml" xmlns:wp14="http://schemas.microsoft.com/office/word/2010/wordprocessingDrawing" xmlns:wp="http://schemas.openxmlformats.org/drawingml/2006/wordprocessingDrawing" xmlns:w10="urn:schemas-microsoft-com:office:word" xmlns:w="http://schemas.openxmlformats.org/wordprocessingml/2006/main" xmlns:w14="http://schemas.microsoft.com/office/word/2010/wordml" xmlns:w15="http://schemas.microsoft.com/office/word/2012/wordml" xmlns:w16cex="http://schemas.microsoft.com/office/word/2018/wordml/cex" xmlns:w16cid="http://schemas.microsoft.com/office/word/2016/wordml/cid" xmlns:w16="http://schemas.microsoft.com/office/word/2018/wordml" xmlns:w16sdtdh="http://schemas.microsoft.com/office/word/2020/wordml/sdtdatahash" xmlns:w16se="http://schemas.microsoft.com/office/word/2015/wordml/symex" xmlns:wpg="http://schemas.microsoft.com/office/word/2010/wordprocessingGroup" xmlns:wpi="http://schemas.microsoft.com/office/word/2010/wordprocessingInk" xmlns:wne="http://schemas.microsoft.com/office/word/2006/wordml" xmlns:wps="http://schemas.microsoft.com/office/word/2010/wordprocessingShape" mc:Ignorable="w14 w15 w16se w16cid w16 w16cex w16sdtdh wp14">
   <w15:person w15:author="Michael Sørensen Loft">
     <w15:presenceInfo w15:providerId="None" w15:userId="Michael Sørensen Loft"/>
   </w15:person>
@@ -2894,7 +2808,7 @@
 </file>
 
 <file path=word/styles.xml><?xml version="1.0" encoding="utf-8"?>
-<w:styles xmlns:mc="http://schemas.openxmlformats.org/markup-compatibility/2006" xmlns:r="http://schemas.openxmlformats.org/officeDocument/2006/relationships" xmlns:w="http://schemas.openxmlformats.org/wordprocessingml/2006/main" xmlns:w14="http://schemas.microsoft.com/office/word/2010/wordml" xmlns:w15="http://schemas.microsoft.com/office/word/2012/wordml" xmlns:w16se="http://schemas.microsoft.com/office/word/2015/wordml/symex" mc:Ignorable="w14 w15 w16se">
+<w:styles xmlns:mc="http://schemas.openxmlformats.org/markup-compatibility/2006" xmlns:r="http://schemas.openxmlformats.org/officeDocument/2006/relationships" xmlns:w="http://schemas.openxmlformats.org/wordprocessingml/2006/main" xmlns:w14="http://schemas.microsoft.com/office/word/2010/wordml" xmlns:w15="http://schemas.microsoft.com/office/word/2012/wordml" xmlns:w16cex="http://schemas.microsoft.com/office/word/2018/wordml/cex" xmlns:w16cid="http://schemas.microsoft.com/office/word/2016/wordml/cid" xmlns:w16="http://schemas.microsoft.com/office/word/2018/wordml" xmlns:w16sdtdh="http://schemas.microsoft.com/office/word/2020/wordml/sdtdatahash" xmlns:w16se="http://schemas.microsoft.com/office/word/2015/wordml/symex" mc:Ignorable="w14 w15 w16se w16cid w16 w16cex w16sdtdh">
   <w:docDefaults>
     <w:rPrDefault>
       <w:rPr>
@@ -2910,7 +2824,7 @@
       </w:pPr>
     </w:pPrDefault>
   </w:docDefaults>
-  <w:latentStyles w:defLockedState="0" w:defUIPriority="99" w:defSemiHidden="0" w:defUnhideWhenUsed="0" w:defQFormat="0" w:count="371">
+  <w:latentStyles w:defLockedState="0" w:defUIPriority="99" w:defSemiHidden="0" w:defUnhideWhenUsed="0" w:defQFormat="0" w:count="376">
     <w:lsdException w:name="Normal" w:uiPriority="0" w:qFormat="1"/>
     <w:lsdException w:name="heading 1" w:uiPriority="9" w:qFormat="1"/>
     <w:lsdException w:name="heading 2" w:semiHidden="1" w:uiPriority="9" w:unhideWhenUsed="1" w:qFormat="1"/>
@@ -3282,6 +3196,11 @@
     <w:lsdException w:name="List Table 5 Dark Accent 6" w:uiPriority="50"/>
     <w:lsdException w:name="List Table 6 Colorful Accent 6" w:uiPriority="51"/>
     <w:lsdException w:name="List Table 7 Colorful Accent 6" w:uiPriority="52"/>
+    <w:lsdException w:name="Mention" w:semiHidden="1" w:unhideWhenUsed="1"/>
+    <w:lsdException w:name="Smart Hyperlink" w:semiHidden="1" w:unhideWhenUsed="1"/>
+    <w:lsdException w:name="Hashtag" w:semiHidden="1" w:unhideWhenUsed="1"/>
+    <w:lsdException w:name="Unresolved Mention" w:semiHidden="1" w:unhideWhenUsed="1"/>
+    <w:lsdException w:name="Smart Link" w:semiHidden="1" w:unhideWhenUsed="1"/>
   </w:latentStyles>
   <w:style w:type="paragraph" w:default="1" w:styleId="Normal">
     <w:name w:val="Normal"/>
@@ -3748,6 +3667,19 @@
       <w:szCs w:val="20"/>
     </w:rPr>
   </w:style>
+  <w:style w:type="paragraph" w:styleId="Revision">
+    <w:name w:val="Revision"/>
+    <w:hidden/>
+    <w:uiPriority w:val="99"/>
+    <w:semiHidden/>
+    <w:rsid w:val="00E1461C"/>
+    <w:pPr>
+      <w:spacing w:after="0" w:line="240" w:lineRule="auto"/>
+    </w:pPr>
+    <w:rPr>
+      <w:sz w:val="20"/>
+    </w:rPr>
+  </w:style>
 </w:styles>
 </file>
 

</xml_diff>